<commit_message>
figure 2 and legends
</commit_message>
<xml_diff>
--- a/images/figure_legend.docx
+++ b/images/figure_legend.docx
@@ -8,167 +8,860 @@
       </w:r>
     </w:p>
     <w:p>
-      <w:pPr>
-        <w:rPr>
-          <w:b/>
-        </w:rPr>
-      </w:pPr>
-      <w:r>
-        <w:rPr>
-          <w:b/>
-        </w:rPr>
-        <w:t>The single compartment pump leak model including KCC2 and its analytical solution</w:t>
+      <w:r>
+        <w:rPr>
+          <w:b/>
+        </w:rPr>
+        <w:t xml:space="preserve">The pump leak </w:t>
+      </w:r>
+      <w:r>
+        <w:rPr>
+          <w:b/>
+        </w:rPr>
+        <w:t>equations and their</w:t>
+      </w:r>
+      <w:r>
+        <w:rPr>
+          <w:b/>
+        </w:rPr>
+        <w:t xml:space="preserve"> </w:t>
+      </w:r>
+      <w:r>
+        <w:rPr>
+          <w:b/>
+        </w:rPr>
+        <w:t>parametric-analytic</w:t>
+      </w:r>
+      <w:r>
+        <w:rPr>
+          <w:b/>
+        </w:rPr>
+        <w:t xml:space="preserve"> solution</w:t>
+      </w:r>
+      <w:r>
+        <w:rPr>
+          <w:b/>
+        </w:rPr>
+        <w:t xml:space="preserve"> provide a unified model of ion dynamics and demonstrate the importance of the Na</w:t>
+      </w:r>
+      <w:r>
+        <w:rPr>
+          <w:b/>
+          <w:vertAlign w:val="superscript"/>
+        </w:rPr>
+        <w:t>+</w:t>
+      </w:r>
+      <w:r>
+        <w:rPr>
+          <w:b/>
+        </w:rPr>
+        <w:t>-K</w:t>
+      </w:r>
+      <w:r>
+        <w:rPr>
+          <w:b/>
+          <w:vertAlign w:val="superscript"/>
+        </w:rPr>
+        <w:t>+</w:t>
+      </w:r>
+      <w:r>
+        <w:rPr>
+          <w:b/>
+        </w:rPr>
+        <w:t>-ATPase in setting transmembrane ion gradients</w:t>
+      </w:r>
+      <w:r>
+        <w:rPr>
+          <w:b/>
+        </w:rPr>
+        <w:t>.</w:t>
+      </w:r>
+      <w:r>
+        <w:rPr>
+          <w:b/>
+        </w:rPr>
+        <w:t xml:space="preserve"> </w:t>
+      </w:r>
+      <w:r>
+        <w:t>(</w:t>
+      </w:r>
+      <w:r>
+        <w:rPr>
+          <w:b/>
+        </w:rPr>
+        <w:t>A</w:t>
+      </w:r>
+      <w:r>
+        <w:t>)</w:t>
+      </w:r>
+      <w:r>
+        <w:rPr>
+          <w:b/>
+        </w:rPr>
+        <w:t xml:space="preserve"> </w:t>
+      </w:r>
+      <w:r>
+        <w:t xml:space="preserve">In the model, </w:t>
+      </w:r>
+      <w:r>
+        <w:t xml:space="preserve">a </w:t>
+      </w:r>
+      <w:r>
+        <w:t>single</w:t>
+      </w:r>
+      <w:r>
+        <w:t xml:space="preserve"> compartment is approximated by a cylinder and volume changes are equivalent to changes in the cylindrical height. </w:t>
+      </w:r>
+      <w:r>
+        <w:t>Potassium</w:t>
+      </w:r>
+      <w:r>
+        <w:t xml:space="preserve"> (green, K</w:t>
+      </w:r>
+      <w:r>
+        <w:rPr>
+          <w:vertAlign w:val="superscript"/>
+        </w:rPr>
+        <w:t>+</w:t>
+      </w:r>
+      <w:r>
+        <w:t>)</w:t>
+      </w:r>
+      <w:r>
+        <w:t>, sodium</w:t>
+      </w:r>
+      <w:r>
+        <w:t xml:space="preserve"> (orange, Na</w:t>
+      </w:r>
+      <w:r>
+        <w:rPr>
+          <w:vertAlign w:val="superscript"/>
+        </w:rPr>
+        <w:t>+</w:t>
+      </w:r>
+      <w:r>
+        <w:t>)</w:t>
+      </w:r>
+      <w:r>
+        <w:t xml:space="preserve"> and chloride</w:t>
+      </w:r>
+      <w:r>
+        <w:t xml:space="preserve"> (blue, Cl</w:t>
+      </w:r>
+      <w:r>
+        <w:rPr>
+          <w:vertAlign w:val="superscript"/>
+        </w:rPr>
+        <w:t>-</w:t>
+      </w:r>
+      <w:r>
+        <w:t>)</w:t>
+      </w:r>
+      <w:r>
+        <w:t xml:space="preserve"> are</w:t>
+      </w:r>
+      <w:r>
+        <w:t xml:space="preserve"> included as permeable ions; impermeable anions (magenta, </w:t>
+      </w:r>
+      <w:proofErr w:type="spellStart"/>
+      <w:r>
+        <w:t>A</w:t>
+      </w:r>
+      <w:r>
+        <w:rPr>
+          <w:vertAlign w:val="superscript"/>
+        </w:rPr>
+        <w:t>z</w:t>
+      </w:r>
+      <w:proofErr w:type="spellEnd"/>
+      <w:r>
+        <w:t xml:space="preserve">) have </w:t>
+      </w:r>
+      <w:r>
+        <w:t xml:space="preserve">an </w:t>
+      </w:r>
+      <w:r>
+        <w:t>average intracellular charge z. The KCC2 transporter causes efflux of equal parts Cl</w:t>
+      </w:r>
+      <w:r>
+        <w:rPr>
+          <w:vertAlign w:val="superscript"/>
+        </w:rPr>
+        <w:t xml:space="preserve">- </w:t>
+      </w:r>
+      <w:r>
+        <w:t>and K</w:t>
+      </w:r>
+      <w:r>
+        <w:rPr>
+          <w:vertAlign w:val="superscript"/>
+        </w:rPr>
+        <w:t>+</w:t>
+      </w:r>
+      <w:r>
+        <w:t xml:space="preserve"> and the sodium-potassium ATPase effluxes 3 Na</w:t>
+      </w:r>
+      <w:r>
+        <w:rPr>
+          <w:vertAlign w:val="superscript"/>
+        </w:rPr>
+        <w:t>+</w:t>
+      </w:r>
+      <w:r>
+        <w:t xml:space="preserve"> parts for 2 K</w:t>
+      </w:r>
+      <w:r>
+        <w:rPr>
+          <w:vertAlign w:val="superscript"/>
+        </w:rPr>
+        <w:t>+</w:t>
+      </w:r>
+      <w:r>
+        <w:t xml:space="preserve"> parts moved into the cell.</w:t>
+      </w:r>
+      <w:r>
+        <w:t xml:space="preserve"> </w:t>
+      </w:r>
+      <w:r>
+        <w:t>(</w:t>
+      </w:r>
+      <w:r>
+        <w:rPr>
+          <w:b/>
+        </w:rPr>
+        <w:t>B</w:t>
+      </w:r>
+      <w:r>
+        <w:t xml:space="preserve">) </w:t>
+      </w:r>
+      <w:r>
+        <w:t>Different intracellular starting concentrations of the permeable ions do not affect any of the</w:t>
+      </w:r>
+      <w:r>
+        <w:t xml:space="preserve"> steady state</w:t>
+      </w:r>
+      <w:r>
+        <w:t xml:space="preserve"> variables</w:t>
+      </w:r>
+      <w:r>
+        <w:t>. W</w:t>
+      </w:r>
+      <w:r>
+        <w:t>e show the result for Cl</w:t>
+      </w:r>
+      <w:r>
+        <w:rPr>
+          <w:vertAlign w:val="superscript"/>
+        </w:rPr>
+        <w:t>-</w:t>
+      </w:r>
+      <w:r>
+        <w:t xml:space="preserve"> as a time series of chloride concentration (top p</w:t>
+      </w:r>
+      <w:r>
+        <w:t>anel) and volume (bottom panel)</w:t>
+      </w:r>
+      <w:r>
+        <w:t>.</w:t>
+      </w:r>
+      <w:r>
+        <w:t xml:space="preserve"> </w:t>
+      </w:r>
+      <w:r>
+        <w:t>(</w:t>
+      </w:r>
+      <w:r>
+        <w:rPr>
+          <w:b/>
+        </w:rPr>
+        <w:t>C</w:t>
+      </w:r>
+      <w:r>
+        <w:t>)</w:t>
+      </w:r>
+      <w:r>
+        <w:t xml:space="preserve"> The ATPase plays a key role in maintaining steady state ion values and volume</w:t>
+      </w:r>
+      <w:r>
+        <w:t>:</w:t>
+      </w:r>
+      <w:r>
+        <w:t xml:space="preserve"> volume explosions (bottom panel) with unstable membrane depolarisations (middle panel) and ion concentration shifts (top panel with colours per ion as in </w:t>
+      </w:r>
+      <w:r>
+        <w:rPr>
+          <w:b/>
+        </w:rPr>
+        <w:t>A</w:t>
+      </w:r>
+      <w:r>
+        <w:t xml:space="preserve">) occur </w:t>
+      </w:r>
+      <w:r>
+        <w:t xml:space="preserve">from steady state </w:t>
+      </w:r>
+      <w:r>
+        <w:t>when</w:t>
+      </w:r>
+      <w:r>
+        <w:t xml:space="preserve"> the ATPase is switched off between 150 and 350 seconds</w:t>
+      </w:r>
+      <w:r>
+        <w:t>, but the cell recovers when the ATPase is re-activated</w:t>
+      </w:r>
+      <w:r>
+        <w:t>.</w:t>
+      </w:r>
+      <w:r>
+        <w:t xml:space="preserve"> </w:t>
+      </w:r>
+      <w:r>
+        <w:t>(</w:t>
+      </w:r>
+      <w:r>
+        <w:rPr>
+          <w:b/>
+        </w:rPr>
+        <w:t>D</w:t>
+      </w:r>
+      <w:r>
+        <w:t>) The p</w:t>
+      </w:r>
+      <w:r>
+        <w:t>arametric-analytic</w:t>
+      </w:r>
+      <w:r>
+        <w:t xml:space="preserve"> solution</w:t>
+      </w:r>
+      <w:r>
+        <w:t xml:space="preserve"> including KCC2</w:t>
+      </w:r>
+      <w:r>
+        <w:t xml:space="preserve"> (solid lines) </w:t>
+      </w:r>
+      <w:r>
+        <w:t>predicts time series runs (dots) for varying ATPase pump r</w:t>
+      </w:r>
+      <w:r>
+        <w:t xml:space="preserve">ate in all parameters: </w:t>
+      </w:r>
+      <w:r>
+        <w:t>concentrations of the ions</w:t>
+      </w:r>
+      <w:r>
+        <w:t xml:space="preserve"> with </w:t>
+      </w:r>
+      <w:r>
+        <w:t>colours as in</w:t>
+      </w:r>
+      <w:r>
+        <w:rPr>
+          <w:b/>
+        </w:rPr>
+        <w:t xml:space="preserve"> A</w:t>
+      </w:r>
+      <w:r>
+        <w:t xml:space="preserve"> (top panel); membrane potential (middle)</w:t>
+      </w:r>
+      <w:r>
+        <w:t xml:space="preserve"> and volum</w:t>
+      </w:r>
+      <w:r>
+        <w:t>e</w:t>
+      </w:r>
+      <w:r>
+        <w:t xml:space="preserve"> (bottom)</w:t>
+      </w:r>
+      <w:r>
+        <w:t xml:space="preserve">. The </w:t>
+      </w:r>
+      <w:r>
+        <w:t>vertical dashes indicate</w:t>
+      </w:r>
+      <w:r>
+        <w:t xml:space="preserve"> the </w:t>
+      </w:r>
+      <w:r>
+        <w:t xml:space="preserve">state at </w:t>
+      </w:r>
+      <w:r>
+        <w:t>default pump rate.</w:t>
       </w:r>
     </w:p>
     <w:p>
-      <w:pPr>
-        <w:pStyle w:val="ListParagraph"/>
-        <w:numPr>
-          <w:ilvl w:val="0"/>
-          <w:numId w:val="1"/>
-        </w:numPr>
-      </w:pPr>
-      <w:r>
-        <w:t xml:space="preserve">Schematic of pump leak model. </w:t>
-      </w:r>
-      <w:r>
-        <w:t xml:space="preserve">The compartment is approximated by a cylinder and volume changes are equivalent to changes in the cylindrical height. </w:t>
-      </w:r>
-      <w:r>
-        <w:t>Potassium</w:t>
-      </w:r>
-      <w:r>
-        <w:t xml:space="preserve"> (green, K</w:t>
-      </w:r>
-      <w:r>
-        <w:rPr>
-          <w:vertAlign w:val="superscript"/>
-        </w:rPr>
-        <w:t>+</w:t>
-      </w:r>
-      <w:r>
-        <w:t>)</w:t>
-      </w:r>
-      <w:r>
-        <w:t>, sodium</w:t>
-      </w:r>
-      <w:r>
-        <w:t xml:space="preserve"> (orange, Na</w:t>
-      </w:r>
-      <w:r>
-        <w:rPr>
-          <w:vertAlign w:val="superscript"/>
-        </w:rPr>
-        <w:t>+</w:t>
-      </w:r>
-      <w:r>
-        <w:t>)</w:t>
-      </w:r>
-      <w:r>
-        <w:t xml:space="preserve"> and chloride</w:t>
-      </w:r>
-      <w:r>
-        <w:t xml:space="preserve"> (blue, Cl</w:t>
-      </w:r>
-      <w:r>
-        <w:rPr>
-          <w:vertAlign w:val="superscript"/>
-        </w:rPr>
-        <w:t>-</w:t>
-      </w:r>
-      <w:r>
-        <w:t>)</w:t>
-      </w:r>
-      <w:r>
-        <w:t xml:space="preserve"> are</w:t>
-      </w:r>
-      <w:r>
-        <w:t xml:space="preserve"> included as permeable ions; impermeable anions </w:t>
-      </w:r>
-      <w:r>
-        <w:t>(</w:t>
-      </w:r>
-      <w:r>
-        <w:t xml:space="preserve">magenta, </w:t>
-      </w:r>
-      <w:proofErr w:type="spellStart"/>
-      <w:r>
-        <w:t>A</w:t>
-      </w:r>
-      <w:r>
-        <w:rPr>
-          <w:vertAlign w:val="superscript"/>
-        </w:rPr>
-        <w:t>z</w:t>
-      </w:r>
-      <w:proofErr w:type="spellEnd"/>
-      <w:r>
-        <w:t>)</w:t>
-      </w:r>
-      <w:r>
-        <w:t xml:space="preserve"> have average intracellular charge z. The KCC2 transporter causes efflux of equal parts Cl</w:t>
-      </w:r>
-      <w:r>
-        <w:rPr>
-          <w:vertAlign w:val="superscript"/>
-        </w:rPr>
-        <w:t xml:space="preserve">- </w:t>
-      </w:r>
-      <w:r>
-        <w:t>and K</w:t>
-      </w:r>
-      <w:r>
-        <w:rPr>
-          <w:vertAlign w:val="superscript"/>
-        </w:rPr>
-        <w:t>+</w:t>
-      </w:r>
-      <w:r>
-        <w:t xml:space="preserve"> and the sodium-potassium ATPase effluxes 3 Na</w:t>
-      </w:r>
-      <w:r>
-        <w:rPr>
-          <w:vertAlign w:val="superscript"/>
-        </w:rPr>
-        <w:t>+</w:t>
-      </w:r>
-      <w:r>
-        <w:t xml:space="preserve"> parts for 2 K</w:t>
-      </w:r>
-      <w:r>
-        <w:rPr>
-          <w:vertAlign w:val="superscript"/>
-        </w:rPr>
-        <w:t>+</w:t>
-      </w:r>
-      <w:r>
-        <w:t xml:space="preserve"> parts moved into the cell.</w:t>
+      <w:r>
+        <w:br w:type="page"/>
       </w:r>
     </w:p>
     <w:p>
-      <w:pPr>
-        <w:pStyle w:val="ListParagraph"/>
-        <w:numPr>
-          <w:ilvl w:val="0"/>
-          <w:numId w:val="1"/>
-        </w:numPr>
-      </w:pPr>
-      <w:r>
-        <w:t>Time series over 100 seconds for different intracellular starting concentrations of Cl</w:t>
-      </w:r>
-      <w:r>
-        <w:rPr>
-          <w:vertAlign w:val="superscript"/>
-        </w:rPr>
-        <w:t>-</w:t>
-      </w:r>
-      <w:r>
-        <w:t>, all of which result in the same steady s</w:t>
+      <w:r>
+        <w:lastRenderedPageBreak/>
+        <w:t>Figure 2</w:t>
+      </w:r>
+    </w:p>
+    <w:p>
+      <w:r>
+        <w:rPr>
+          <w:b/>
+        </w:rPr>
+        <w:t xml:space="preserve">Ionic </w:t>
+      </w:r>
+      <w:proofErr w:type="spellStart"/>
+      <w:r>
+        <w:rPr>
+          <w:b/>
+        </w:rPr>
+        <w:t>conductances</w:t>
+      </w:r>
+      <w:proofErr w:type="spellEnd"/>
+      <w:r>
+        <w:rPr>
+          <w:b/>
+        </w:rPr>
+        <w:t xml:space="preserve"> affect the cellular steady state provided non-passive mechanisms control some of the ionic flux: </w:t>
+      </w:r>
+      <w:proofErr w:type="spellStart"/>
+      <w:r>
+        <w:rPr>
+          <w:b/>
+        </w:rPr>
+        <w:t>g</w:t>
+      </w:r>
+      <w:r>
+        <w:rPr>
+          <w:b/>
+          <w:vertAlign w:val="subscript"/>
+        </w:rPr>
+        <w:t>Cl</w:t>
+      </w:r>
+      <w:proofErr w:type="spellEnd"/>
+      <w:r>
+        <w:rPr>
+          <w:b/>
+        </w:rPr>
+        <w:t xml:space="preserve"> requires active KCC2 transporters to shift chloride homeostasis</w:t>
+      </w:r>
+      <w:r>
+        <w:rPr>
+          <w:b/>
+        </w:rPr>
+        <w:t xml:space="preserve">. </w:t>
+      </w:r>
+      <w:r>
+        <w:t>(</w:t>
+      </w:r>
+      <w:r>
+        <w:rPr>
+          <w:b/>
+        </w:rPr>
+        <w:t>A-C</w:t>
+      </w:r>
+      <w:r>
+        <w:t>)</w:t>
+      </w:r>
+      <w:r>
+        <w:rPr>
+          <w:b/>
+        </w:rPr>
+        <w:t xml:space="preserve"> </w:t>
+      </w:r>
+      <w:r>
+        <w:t xml:space="preserve">The parametric-analytic solution was run </w:t>
+      </w:r>
+      <w:r>
+        <w:t>for varying</w:t>
+      </w:r>
+      <w:r>
+        <w:t xml:space="preserve"> </w:t>
+      </w:r>
+      <w:r>
+        <w:t xml:space="preserve">ionic </w:t>
+      </w:r>
+      <w:proofErr w:type="spellStart"/>
+      <w:r>
+        <w:t>conductance</w:t>
+      </w:r>
+      <w:r>
+        <w:t>s</w:t>
+      </w:r>
+      <w:proofErr w:type="spellEnd"/>
+      <w:r>
+        <w:t>: i</w:t>
+      </w:r>
+      <w:r>
+        <w:t xml:space="preserve">n </w:t>
+      </w:r>
+      <w:r>
+        <w:rPr>
+          <w:b/>
+        </w:rPr>
+        <w:t>A</w:t>
+      </w:r>
+      <w:r>
+        <w:t xml:space="preserve"> against </w:t>
+      </w:r>
+      <w:r>
+        <w:t xml:space="preserve">the sodium conductance </w:t>
+      </w:r>
+      <w:proofErr w:type="spellStart"/>
+      <w:r>
+        <w:t>g</w:t>
+      </w:r>
+      <w:r>
+        <w:rPr>
+          <w:vertAlign w:val="subscript"/>
+        </w:rPr>
+        <w:t>Na</w:t>
+      </w:r>
+      <w:proofErr w:type="spellEnd"/>
+      <w:r>
+        <w:t xml:space="preserve">; </w:t>
+      </w:r>
+      <w:r>
+        <w:rPr>
+          <w:b/>
+        </w:rPr>
+        <w:t>B</w:t>
+      </w:r>
+      <w:r>
+        <w:t xml:space="preserve"> potassium</w:t>
+      </w:r>
+      <w:r>
+        <w:t xml:space="preserve"> </w:t>
+      </w:r>
+      <w:proofErr w:type="spellStart"/>
+      <w:r>
+        <w:t>g</w:t>
+      </w:r>
+      <w:r>
+        <w:rPr>
+          <w:vertAlign w:val="subscript"/>
+        </w:rPr>
+        <w:t>K</w:t>
+      </w:r>
+      <w:proofErr w:type="spellEnd"/>
+      <w:r>
+        <w:t xml:space="preserve">; </w:t>
+      </w:r>
+      <w:r>
+        <w:t>and</w:t>
+      </w:r>
+      <w:r>
+        <w:t xml:space="preserve"> </w:t>
+      </w:r>
+      <w:r>
+        <w:rPr>
+          <w:b/>
+        </w:rPr>
+        <w:t>C</w:t>
+      </w:r>
+      <w:r>
+        <w:t xml:space="preserve"> </w:t>
+      </w:r>
+      <w:r>
+        <w:t xml:space="preserve">chloride </w:t>
+      </w:r>
+      <w:proofErr w:type="spellStart"/>
+      <w:r>
+        <w:t>g</w:t>
+      </w:r>
+      <w:r>
+        <w:rPr>
+          <w:vertAlign w:val="subscript"/>
+        </w:rPr>
+        <w:t>Cl</w:t>
+      </w:r>
+      <w:proofErr w:type="spellEnd"/>
+      <w:r>
+        <w:t>.</w:t>
+      </w:r>
+      <w:r>
+        <w:t xml:space="preserve"> Trends in c</w:t>
+      </w:r>
+      <w:r>
+        <w:t xml:space="preserve">hanges in </w:t>
+      </w:r>
+      <w:proofErr w:type="spellStart"/>
+      <w:r>
+        <w:t>E</w:t>
+      </w:r>
+      <w:r>
+        <w:rPr>
+          <w:vertAlign w:val="subscript"/>
+        </w:rPr>
+        <w:t>Cl</w:t>
+      </w:r>
+      <w:proofErr w:type="spellEnd"/>
+      <w:r>
+        <w:t xml:space="preserve"> (blue, top panel</w:t>
+      </w:r>
+      <w:r>
+        <w:t>s</w:t>
+      </w:r>
+      <w:r>
+        <w:t xml:space="preserve">), </w:t>
+      </w:r>
+      <w:proofErr w:type="spellStart"/>
+      <w:r>
+        <w:t>V</w:t>
+      </w:r>
+      <w:r>
+        <w:rPr>
+          <w:vertAlign w:val="subscript"/>
+        </w:rPr>
+        <w:t>m</w:t>
+      </w:r>
+      <w:proofErr w:type="spellEnd"/>
+      <w:r>
+        <w:rPr>
+          <w:vertAlign w:val="subscript"/>
+        </w:rPr>
+        <w:t xml:space="preserve"> </w:t>
+      </w:r>
+      <w:r>
+        <w:t>(black, top panel</w:t>
+      </w:r>
+      <w:r>
+        <w:t>s</w:t>
+      </w:r>
+      <w:r>
+        <w:t>)</w:t>
+      </w:r>
+      <w:r>
+        <w:t>, E</w:t>
+      </w:r>
+      <w:r>
+        <w:rPr>
+          <w:vertAlign w:val="subscript"/>
+        </w:rPr>
+        <w:t>K</w:t>
+      </w:r>
+      <w:r>
+        <w:t xml:space="preserve"> (green, top panels) and volume (bottom panels</w:t>
       </w:r>
       <w:bookmarkStart w:id="0" w:name="_GoBack"/>
       <w:bookmarkEnd w:id="0"/>
       <w:r>
-        <w:t>tate.</w:t>
+        <w:t>) were compared to values at the default conductance (vertical dashes). (</w:t>
+      </w:r>
+      <w:r>
+        <w:rPr>
+          <w:b/>
+        </w:rPr>
+        <w:t>D</w:t>
+      </w:r>
+      <w:r>
+        <w:t xml:space="preserve">) </w:t>
+      </w:r>
+      <w:proofErr w:type="spellStart"/>
+      <w:r>
+        <w:t>g</w:t>
+      </w:r>
+      <w:r>
+        <w:rPr>
+          <w:vertAlign w:val="subscript"/>
+        </w:rPr>
+        <w:t>Cl</w:t>
+      </w:r>
+      <w:proofErr w:type="spellEnd"/>
+      <w:r>
+        <w:t xml:space="preserve"> is varied again but without any flux through KCC2, and thus </w:t>
+      </w:r>
+      <w:proofErr w:type="spellStart"/>
+      <w:r>
+        <w:t>g</w:t>
+      </w:r>
+      <w:r>
+        <w:rPr>
+          <w:vertAlign w:val="subscript"/>
+        </w:rPr>
+        <w:t>Cl</w:t>
+      </w:r>
+      <w:proofErr w:type="spellEnd"/>
+      <w:r>
+        <w:t xml:space="preserve"> does not affect the steady state values.</w:t>
+      </w:r>
+    </w:p>
+    <w:p>
+      <w:r>
+        <w:br w:type="page"/>
+      </w:r>
+    </w:p>
+    <w:p>
+      <w:r>
+        <w:lastRenderedPageBreak/>
+        <w:t>Figure 3</w:t>
+      </w:r>
+    </w:p>
+    <w:p>
+      <w:r>
+        <w:rPr>
+          <w:b/>
+        </w:rPr>
+        <w:t xml:space="preserve">Shifts in KCC2 flux / conductance cause persistent shifts in the membrane potential and chloride gradient. </w:t>
+      </w:r>
+      <w:r>
+        <w:t>(</w:t>
+      </w:r>
+      <w:r>
+        <w:rPr>
+          <w:b/>
+        </w:rPr>
+        <w:t>A</w:t>
+      </w:r>
+      <w:r>
+        <w:t>) A ramp increase in KCC2 conductance, g</w:t>
+      </w:r>
+      <w:r>
+        <w:rPr>
+          <w:vertAlign w:val="subscript"/>
+        </w:rPr>
+        <w:t>KCC2</w:t>
+      </w:r>
+      <w:r>
+        <w:t xml:space="preserve"> (bottom panel),</w:t>
+      </w:r>
+      <w:r>
+        <w:t xml:space="preserve"> which contributes towards flux velocity through KCC2</w:t>
+      </w:r>
+      <w:r>
+        <w:t xml:space="preserve">, causes lasting shifts in </w:t>
+      </w:r>
+      <w:proofErr w:type="spellStart"/>
+      <w:r>
+        <w:t>E</w:t>
+      </w:r>
+      <w:r>
+        <w:rPr>
+          <w:vertAlign w:val="subscript"/>
+        </w:rPr>
+        <w:t>Cl</w:t>
+      </w:r>
+      <w:proofErr w:type="spellEnd"/>
+      <w:r>
+        <w:t xml:space="preserve"> (blue, top panel</w:t>
+      </w:r>
+      <w:r>
+        <w:t xml:space="preserve">) and </w:t>
+      </w:r>
+      <w:proofErr w:type="spellStart"/>
+      <w:r>
+        <w:t>V</w:t>
+      </w:r>
+      <w:r>
+        <w:rPr>
+          <w:vertAlign w:val="subscript"/>
+        </w:rPr>
+        <w:t>m</w:t>
+      </w:r>
+      <w:proofErr w:type="spellEnd"/>
+      <w:r>
+        <w:rPr>
+          <w:vertAlign w:val="subscript"/>
+        </w:rPr>
+        <w:t xml:space="preserve"> </w:t>
+      </w:r>
+      <w:r>
+        <w:t>(black, top)</w:t>
+      </w:r>
+      <w:r>
+        <w:t xml:space="preserve"> with minimal changes to </w:t>
+      </w:r>
+      <w:r>
+        <w:t>E</w:t>
+      </w:r>
+      <w:r>
+        <w:rPr>
+          <w:vertAlign w:val="subscript"/>
+        </w:rPr>
+        <w:t>K</w:t>
+      </w:r>
+      <w:r>
+        <w:t xml:space="preserve"> (green, top) and volume (middle panel</w:t>
+      </w:r>
+      <w:r>
+        <w:t>)</w:t>
+      </w:r>
+      <w:r>
+        <w:t>. (</w:t>
+      </w:r>
+      <w:r>
+        <w:rPr>
+          <w:b/>
+        </w:rPr>
+        <w:t>B</w:t>
+      </w:r>
+      <w:r>
+        <w:t xml:space="preserve">) The ATPase rate </w:t>
+      </w:r>
+      <w:r>
+        <w:t xml:space="preserve">can cause shifts to the steady state ionic gradients (top panel, colours as for </w:t>
+      </w:r>
+      <w:r>
+        <w:rPr>
+          <w:b/>
+        </w:rPr>
+        <w:t>A</w:t>
+      </w:r>
+      <w:r>
+        <w:t>) and volume (bottom panel), but these variables are relatively stable near the default pump rate (vertical dashes). (</w:t>
+      </w:r>
+      <w:r>
+        <w:rPr>
+          <w:b/>
+        </w:rPr>
+        <w:t>C</w:t>
+      </w:r>
+      <w:r>
+        <w:t>)</w:t>
+      </w:r>
+      <w:r>
+        <w:t xml:space="preserve"> g</w:t>
+      </w:r>
+      <w:r>
+        <w:rPr>
+          <w:vertAlign w:val="subscript"/>
+        </w:rPr>
+        <w:t>KCC2</w:t>
+      </w:r>
+      <w:r>
+        <w:t xml:space="preserve"> can shift the steady state variables as indicated for </w:t>
+      </w:r>
+      <w:r>
+        <w:rPr>
+          <w:b/>
+        </w:rPr>
+        <w:t>B</w:t>
+      </w:r>
+      <w:r>
+        <w:t xml:space="preserve">, but these are susceptible to small shifts in </w:t>
+      </w:r>
+      <w:r>
+        <w:t>g</w:t>
+      </w:r>
+      <w:r>
+        <w:rPr>
+          <w:vertAlign w:val="subscript"/>
+        </w:rPr>
+        <w:t>KCC2</w:t>
+      </w:r>
+      <w:r>
+        <w:rPr>
+          <w:vertAlign w:val="subscript"/>
+        </w:rPr>
+        <w:t xml:space="preserve"> </w:t>
+      </w:r>
+      <w:r>
+        <w:t>near its default value (vertical dashes). (</w:t>
+      </w:r>
+      <w:r>
+        <w:rPr>
+          <w:b/>
+        </w:rPr>
+        <w:t>D</w:t>
+      </w:r>
+      <w:r>
+        <w:t>) [Meta-analysis]</w:t>
       </w:r>
     </w:p>
     <w:sectPr>
@@ -184,6 +877,185 @@
 <file path=word/numbering.xml><?xml version="1.0" encoding="utf-8"?>
 <w:numbering xmlns:wpc="http://schemas.microsoft.com/office/word/2010/wordprocessingCanvas" xmlns:cx="http://schemas.microsoft.com/office/drawing/2014/chartex" xmlns:cx1="http://schemas.microsoft.com/office/drawing/2015/9/8/chartex" xmlns:cx2="http://schemas.microsoft.com/office/drawing/2015/10/21/chartex" xmlns:mc="http://schemas.openxmlformats.org/markup-compatibility/2006" xmlns:o="urn:schemas-microsoft-com:office:office" xmlns:r="http://schemas.openxmlformats.org/officeDocument/2006/relationships" xmlns:m="http://schemas.openxmlformats.org/officeDocument/2006/math" xmlns:v="urn:schemas-microsoft-com:vml" xmlns:wp14="http://schemas.microsoft.com/office/word/2010/wordprocessingDrawing" xmlns:wp="http://schemas.openxmlformats.org/drawingml/2006/wordprocessingDrawing" xmlns:w10="urn:schemas-microsoft-com:office:word" xmlns:w="http://schemas.openxmlformats.org/wordprocessingml/2006/main" xmlns:w14="http://schemas.microsoft.com/office/word/2010/wordml" xmlns:w15="http://schemas.microsoft.com/office/word/2012/wordml" xmlns:w16se="http://schemas.microsoft.com/office/word/2015/wordml/symex" xmlns:wpg="http://schemas.microsoft.com/office/word/2010/wordprocessingGroup" xmlns:wpi="http://schemas.microsoft.com/office/word/2010/wordprocessingInk" xmlns:wne="http://schemas.microsoft.com/office/word/2006/wordml" xmlns:wps="http://schemas.microsoft.com/office/word/2010/wordprocessingShape" mc:Ignorable="w14 w15 w16se wp14">
   <w:abstractNum w:abstractNumId="0" w15:restartNumberingAfterBreak="0">
+    <w:nsid w:val="17AE2D32"/>
+    <w:multiLevelType w:val="hybridMultilevel"/>
+    <w:tmpl w:val="09AA0598"/>
+    <w:lvl w:ilvl="0" w:tplc="1C090015">
+      <w:start w:val="1"/>
+      <w:numFmt w:val="upperLetter"/>
+      <w:lvlText w:val="%1."/>
+      <w:lvlJc w:val="left"/>
+      <w:pPr>
+        <w:ind w:left="720" w:hanging="360"/>
+      </w:pPr>
+      <w:rPr>
+        <w:rFonts w:hint="default"/>
+        <w:b w:val="0"/>
+      </w:rPr>
+    </w:lvl>
+    <w:lvl w:ilvl="1" w:tplc="1C090019" w:tentative="1">
+      <w:start w:val="1"/>
+      <w:numFmt w:val="lowerLetter"/>
+      <w:lvlText w:val="%2."/>
+      <w:lvlJc w:val="left"/>
+      <w:pPr>
+        <w:ind w:left="1440" w:hanging="360"/>
+      </w:pPr>
+    </w:lvl>
+    <w:lvl w:ilvl="2" w:tplc="1C09001B" w:tentative="1">
+      <w:start w:val="1"/>
+      <w:numFmt w:val="lowerRoman"/>
+      <w:lvlText w:val="%3."/>
+      <w:lvlJc w:val="right"/>
+      <w:pPr>
+        <w:ind w:left="2160" w:hanging="180"/>
+      </w:pPr>
+    </w:lvl>
+    <w:lvl w:ilvl="3" w:tplc="1C09000F" w:tentative="1">
+      <w:start w:val="1"/>
+      <w:numFmt w:val="decimal"/>
+      <w:lvlText w:val="%4."/>
+      <w:lvlJc w:val="left"/>
+      <w:pPr>
+        <w:ind w:left="2880" w:hanging="360"/>
+      </w:pPr>
+    </w:lvl>
+    <w:lvl w:ilvl="4" w:tplc="1C090019" w:tentative="1">
+      <w:start w:val="1"/>
+      <w:numFmt w:val="lowerLetter"/>
+      <w:lvlText w:val="%5."/>
+      <w:lvlJc w:val="left"/>
+      <w:pPr>
+        <w:ind w:left="3600" w:hanging="360"/>
+      </w:pPr>
+    </w:lvl>
+    <w:lvl w:ilvl="5" w:tplc="1C09001B" w:tentative="1">
+      <w:start w:val="1"/>
+      <w:numFmt w:val="lowerRoman"/>
+      <w:lvlText w:val="%6."/>
+      <w:lvlJc w:val="right"/>
+      <w:pPr>
+        <w:ind w:left="4320" w:hanging="180"/>
+      </w:pPr>
+    </w:lvl>
+    <w:lvl w:ilvl="6" w:tplc="1C09000F" w:tentative="1">
+      <w:start w:val="1"/>
+      <w:numFmt w:val="decimal"/>
+      <w:lvlText w:val="%7."/>
+      <w:lvlJc w:val="left"/>
+      <w:pPr>
+        <w:ind w:left="5040" w:hanging="360"/>
+      </w:pPr>
+    </w:lvl>
+    <w:lvl w:ilvl="7" w:tplc="1C090019" w:tentative="1">
+      <w:start w:val="1"/>
+      <w:numFmt w:val="lowerLetter"/>
+      <w:lvlText w:val="%8."/>
+      <w:lvlJc w:val="left"/>
+      <w:pPr>
+        <w:ind w:left="5760" w:hanging="360"/>
+      </w:pPr>
+    </w:lvl>
+    <w:lvl w:ilvl="8" w:tplc="1C09001B" w:tentative="1">
+      <w:start w:val="1"/>
+      <w:numFmt w:val="lowerRoman"/>
+      <w:lvlText w:val="%9."/>
+      <w:lvlJc w:val="right"/>
+      <w:pPr>
+        <w:ind w:left="6480" w:hanging="180"/>
+      </w:pPr>
+    </w:lvl>
+  </w:abstractNum>
+  <w:abstractNum w:abstractNumId="1" w15:restartNumberingAfterBreak="0">
+    <w:nsid w:val="20AC0ED0"/>
+    <w:multiLevelType w:val="hybridMultilevel"/>
+    <w:tmpl w:val="1C681A44"/>
+    <w:lvl w:ilvl="0" w:tplc="1C090015">
+      <w:start w:val="1"/>
+      <w:numFmt w:val="upperLetter"/>
+      <w:lvlText w:val="%1."/>
+      <w:lvlJc w:val="left"/>
+      <w:pPr>
+        <w:ind w:left="720" w:hanging="360"/>
+      </w:pPr>
+      <w:rPr>
+        <w:rFonts w:hint="default"/>
+      </w:rPr>
+    </w:lvl>
+    <w:lvl w:ilvl="1" w:tplc="1C090019" w:tentative="1">
+      <w:start w:val="1"/>
+      <w:numFmt w:val="lowerLetter"/>
+      <w:lvlText w:val="%2."/>
+      <w:lvlJc w:val="left"/>
+      <w:pPr>
+        <w:ind w:left="1440" w:hanging="360"/>
+      </w:pPr>
+    </w:lvl>
+    <w:lvl w:ilvl="2" w:tplc="1C09001B" w:tentative="1">
+      <w:start w:val="1"/>
+      <w:numFmt w:val="lowerRoman"/>
+      <w:lvlText w:val="%3."/>
+      <w:lvlJc w:val="right"/>
+      <w:pPr>
+        <w:ind w:left="2160" w:hanging="180"/>
+      </w:pPr>
+    </w:lvl>
+    <w:lvl w:ilvl="3" w:tplc="1C09000F" w:tentative="1">
+      <w:start w:val="1"/>
+      <w:numFmt w:val="decimal"/>
+      <w:lvlText w:val="%4."/>
+      <w:lvlJc w:val="left"/>
+      <w:pPr>
+        <w:ind w:left="2880" w:hanging="360"/>
+      </w:pPr>
+    </w:lvl>
+    <w:lvl w:ilvl="4" w:tplc="1C090019" w:tentative="1">
+      <w:start w:val="1"/>
+      <w:numFmt w:val="lowerLetter"/>
+      <w:lvlText w:val="%5."/>
+      <w:lvlJc w:val="left"/>
+      <w:pPr>
+        <w:ind w:left="3600" w:hanging="360"/>
+      </w:pPr>
+    </w:lvl>
+    <w:lvl w:ilvl="5" w:tplc="1C09001B" w:tentative="1">
+      <w:start w:val="1"/>
+      <w:numFmt w:val="lowerRoman"/>
+      <w:lvlText w:val="%6."/>
+      <w:lvlJc w:val="right"/>
+      <w:pPr>
+        <w:ind w:left="4320" w:hanging="180"/>
+      </w:pPr>
+    </w:lvl>
+    <w:lvl w:ilvl="6" w:tplc="1C09000F" w:tentative="1">
+      <w:start w:val="1"/>
+      <w:numFmt w:val="decimal"/>
+      <w:lvlText w:val="%7."/>
+      <w:lvlJc w:val="left"/>
+      <w:pPr>
+        <w:ind w:left="5040" w:hanging="360"/>
+      </w:pPr>
+    </w:lvl>
+    <w:lvl w:ilvl="7" w:tplc="1C090019" w:tentative="1">
+      <w:start w:val="1"/>
+      <w:numFmt w:val="lowerLetter"/>
+      <w:lvlText w:val="%8."/>
+      <w:lvlJc w:val="left"/>
+      <w:pPr>
+        <w:ind w:left="5760" w:hanging="360"/>
+      </w:pPr>
+    </w:lvl>
+    <w:lvl w:ilvl="8" w:tplc="1C09001B" w:tentative="1">
+      <w:start w:val="1"/>
+      <w:numFmt w:val="lowerRoman"/>
+      <w:lvlText w:val="%9."/>
+      <w:lvlJc w:val="right"/>
+      <w:pPr>
+        <w:ind w:left="6480" w:hanging="180"/>
+      </w:pPr>
+    </w:lvl>
+  </w:abstractNum>
+  <w:abstractNum w:abstractNumId="2" w15:restartNumberingAfterBreak="0">
     <w:nsid w:val="31565DD6"/>
     <w:multiLevelType w:val="hybridMultilevel"/>
     <w:tmpl w:val="9AC61560"/>
@@ -272,7 +1144,105 @@
       </w:pPr>
     </w:lvl>
   </w:abstractNum>
+  <w:abstractNum w:abstractNumId="3" w15:restartNumberingAfterBreak="0">
+    <w:nsid w:val="39EA73A2"/>
+    <w:multiLevelType w:val="hybridMultilevel"/>
+    <w:tmpl w:val="4BBE1A9C"/>
+    <w:lvl w:ilvl="0" w:tplc="1C090015">
+      <w:start w:val="1"/>
+      <w:numFmt w:val="upperLetter"/>
+      <w:lvlText w:val="%1."/>
+      <w:lvlJc w:val="left"/>
+      <w:pPr>
+        <w:ind w:left="720" w:hanging="360"/>
+      </w:pPr>
+      <w:rPr>
+        <w:rFonts w:hint="default"/>
+      </w:rPr>
+    </w:lvl>
+    <w:lvl w:ilvl="1" w:tplc="1C090019" w:tentative="1">
+      <w:start w:val="1"/>
+      <w:numFmt w:val="lowerLetter"/>
+      <w:lvlText w:val="%2."/>
+      <w:lvlJc w:val="left"/>
+      <w:pPr>
+        <w:ind w:left="1440" w:hanging="360"/>
+      </w:pPr>
+    </w:lvl>
+    <w:lvl w:ilvl="2" w:tplc="1C09001B" w:tentative="1">
+      <w:start w:val="1"/>
+      <w:numFmt w:val="lowerRoman"/>
+      <w:lvlText w:val="%3."/>
+      <w:lvlJc w:val="right"/>
+      <w:pPr>
+        <w:ind w:left="2160" w:hanging="180"/>
+      </w:pPr>
+    </w:lvl>
+    <w:lvl w:ilvl="3" w:tplc="1C09000F" w:tentative="1">
+      <w:start w:val="1"/>
+      <w:numFmt w:val="decimal"/>
+      <w:lvlText w:val="%4."/>
+      <w:lvlJc w:val="left"/>
+      <w:pPr>
+        <w:ind w:left="2880" w:hanging="360"/>
+      </w:pPr>
+    </w:lvl>
+    <w:lvl w:ilvl="4" w:tplc="1C090019" w:tentative="1">
+      <w:start w:val="1"/>
+      <w:numFmt w:val="lowerLetter"/>
+      <w:lvlText w:val="%5."/>
+      <w:lvlJc w:val="left"/>
+      <w:pPr>
+        <w:ind w:left="3600" w:hanging="360"/>
+      </w:pPr>
+    </w:lvl>
+    <w:lvl w:ilvl="5" w:tplc="1C09001B" w:tentative="1">
+      <w:start w:val="1"/>
+      <w:numFmt w:val="lowerRoman"/>
+      <w:lvlText w:val="%6."/>
+      <w:lvlJc w:val="right"/>
+      <w:pPr>
+        <w:ind w:left="4320" w:hanging="180"/>
+      </w:pPr>
+    </w:lvl>
+    <w:lvl w:ilvl="6" w:tplc="1C09000F" w:tentative="1">
+      <w:start w:val="1"/>
+      <w:numFmt w:val="decimal"/>
+      <w:lvlText w:val="%7."/>
+      <w:lvlJc w:val="left"/>
+      <w:pPr>
+        <w:ind w:left="5040" w:hanging="360"/>
+      </w:pPr>
+    </w:lvl>
+    <w:lvl w:ilvl="7" w:tplc="1C090019" w:tentative="1">
+      <w:start w:val="1"/>
+      <w:numFmt w:val="lowerLetter"/>
+      <w:lvlText w:val="%8."/>
+      <w:lvlJc w:val="left"/>
+      <w:pPr>
+        <w:ind w:left="5760" w:hanging="360"/>
+      </w:pPr>
+    </w:lvl>
+    <w:lvl w:ilvl="8" w:tplc="1C09001B" w:tentative="1">
+      <w:start w:val="1"/>
+      <w:numFmt w:val="lowerRoman"/>
+      <w:lvlText w:val="%9."/>
+      <w:lvlJc w:val="right"/>
+      <w:pPr>
+        <w:ind w:left="6480" w:hanging="180"/>
+      </w:pPr>
+    </w:lvl>
+  </w:abstractNum>
   <w:num w:numId="1">
+    <w:abstractNumId w:val="2"/>
+  </w:num>
+  <w:num w:numId="2">
+    <w:abstractNumId w:val="1"/>
+  </w:num>
+  <w:num w:numId="3">
+    <w:abstractNumId w:val="3"/>
+  </w:num>
+  <w:num w:numId="4">
     <w:abstractNumId w:val="0"/>
   </w:num>
 </w:numbering>
@@ -676,7 +1646,6 @@
   <w:style w:type="character" w:default="1" w:styleId="DefaultParagraphFont">
     <w:name w:val="Default Paragraph Font"/>
     <w:uiPriority w:val="1"/>
-    <w:semiHidden/>
     <w:unhideWhenUsed/>
   </w:style>
   <w:style w:type="table" w:default="1" w:styleId="TableNormal">

</xml_diff>

<commit_message>
last figures + legend
</commit_message>
<xml_diff>
--- a/images/figure_legend.docx
+++ b/images/figure_legend.docx
@@ -220,6 +220,93 @@
         <w:t xml:space="preserve"> parts moved into the cell.</w:t>
       </w:r>
       <w:r>
+        <w:t xml:space="preserve"> (</w:t>
+      </w:r>
+      <w:r>
+        <w:rPr>
+          <w:b/>
+        </w:rPr>
+        <w:t>B</w:t>
+      </w:r>
+      <w:r>
+        <w:t xml:space="preserve">) </w:t>
+      </w:r>
+      <w:r>
+        <w:t>Different intracellular starting concentrations of the permeable ions do not affect any of the</w:t>
+      </w:r>
+      <w:r>
+        <w:t xml:space="preserve"> steady state</w:t>
+      </w:r>
+      <w:r>
+        <w:t xml:space="preserve"> variables</w:t>
+      </w:r>
+      <w:r>
+        <w:t>. W</w:t>
+      </w:r>
+      <w:r>
+        <w:t>e show the result for Cl</w:t>
+      </w:r>
+      <w:r>
+        <w:rPr>
+          <w:vertAlign w:val="superscript"/>
+        </w:rPr>
+        <w:t>-</w:t>
+      </w:r>
+      <w:r>
+        <w:t xml:space="preserve"> as a time series of chloride concentration (top p</w:t>
+      </w:r>
+      <w:r>
+        <w:t>anel) and volume (bottom panel)</w:t>
+      </w:r>
+      <w:r>
+        <w:t>.</w:t>
+      </w:r>
+      <w:r>
+        <w:t xml:space="preserve"> (</w:t>
+      </w:r>
+      <w:r>
+        <w:rPr>
+          <w:b/>
+        </w:rPr>
+        <w:t>C</w:t>
+      </w:r>
+      <w:r>
+        <w:t>)</w:t>
+      </w:r>
+      <w:r>
+        <w:t xml:space="preserve"> The ATPase plays a key role in maintaining steady state ion values and volume</w:t>
+      </w:r>
+      <w:r>
+        <w:t>:</w:t>
+      </w:r>
+      <w:r>
+        <w:t xml:space="preserve"> volume explosions (bottom panel) with unstable membrane depolarisations (middle panel) and ion concentration shifts (top panel with colours per ion as in </w:t>
+      </w:r>
+      <w:r>
+        <w:rPr>
+          <w:b/>
+        </w:rPr>
+        <w:t>A</w:t>
+      </w:r>
+      <w:r>
+        <w:t xml:space="preserve">) occur </w:t>
+      </w:r>
+      <w:r>
+        <w:t xml:space="preserve">from steady state </w:t>
+      </w:r>
+      <w:r>
+        <w:t>when</w:t>
+      </w:r>
+      <w:r>
+        <w:t xml:space="preserve"> the ATPase is switched off between 150 and 350 seconds</w:t>
+      </w:r>
+      <w:r>
+        <w:t>, but the cell recovers when the ATPase is re-activated</w:t>
+      </w:r>
+      <w:r>
+        <w:t>.</w:t>
+      </w:r>
+      <w:r>
         <w:t xml:space="preserve"> </w:t>
       </w:r>
       <w:r>
@@ -229,99 +316,6 @@
         <w:rPr>
           <w:b/>
         </w:rPr>
-        <w:t>B</w:t>
-      </w:r>
-      <w:r>
-        <w:t xml:space="preserve">) </w:t>
-      </w:r>
-      <w:r>
-        <w:t>Different intracellular starting concentrations of the permeable ions do not affect any of the</w:t>
-      </w:r>
-      <w:r>
-        <w:t xml:space="preserve"> steady state</w:t>
-      </w:r>
-      <w:r>
-        <w:t xml:space="preserve"> variables</w:t>
-      </w:r>
-      <w:r>
-        <w:t>. W</w:t>
-      </w:r>
-      <w:r>
-        <w:t>e show the result for Cl</w:t>
-      </w:r>
-      <w:r>
-        <w:rPr>
-          <w:vertAlign w:val="superscript"/>
-        </w:rPr>
-        <w:t>-</w:t>
-      </w:r>
-      <w:r>
-        <w:t xml:space="preserve"> as a time series of chloride concentration (top p</w:t>
-      </w:r>
-      <w:r>
-        <w:t>anel) and volume (bottom panel)</w:t>
-      </w:r>
-      <w:r>
-        <w:t>.</w:t>
-      </w:r>
-      <w:r>
-        <w:t xml:space="preserve"> </w:t>
-      </w:r>
-      <w:r>
-        <w:t>(</w:t>
-      </w:r>
-      <w:r>
-        <w:rPr>
-          <w:b/>
-        </w:rPr>
-        <w:t>C</w:t>
-      </w:r>
-      <w:r>
-        <w:t>)</w:t>
-      </w:r>
-      <w:r>
-        <w:t xml:space="preserve"> The ATPase plays a key role in maintaining steady state ion values and volume</w:t>
-      </w:r>
-      <w:r>
-        <w:t>:</w:t>
-      </w:r>
-      <w:r>
-        <w:t xml:space="preserve"> volume explosions (bottom panel) with unstable membrane depolarisations (middle panel) and ion concentration shifts (top panel with colours per ion as in </w:t>
-      </w:r>
-      <w:r>
-        <w:rPr>
-          <w:b/>
-        </w:rPr>
-        <w:t>A</w:t>
-      </w:r>
-      <w:r>
-        <w:t xml:space="preserve">) occur </w:t>
-      </w:r>
-      <w:r>
-        <w:t xml:space="preserve">from steady state </w:t>
-      </w:r>
-      <w:r>
-        <w:t>when</w:t>
-      </w:r>
-      <w:r>
-        <w:t xml:space="preserve"> the ATPase is switched off between 150 and 350 seconds</w:t>
-      </w:r>
-      <w:r>
-        <w:t>, but the cell recovers when the ATPase is re-activated</w:t>
-      </w:r>
-      <w:r>
-        <w:t>.</w:t>
-      </w:r>
-      <w:r>
-        <w:t xml:space="preserve"> </w:t>
-      </w:r>
-      <w:r>
-        <w:t>(</w:t>
-      </w:r>
-      <w:r>
-        <w:rPr>
-          <w:b/>
-        </w:rPr>
         <w:t>D</w:t>
       </w:r>
       <w:r>
@@ -349,10 +343,7 @@
         <w:t>concentrations of the ions</w:t>
       </w:r>
       <w:r>
-        <w:t xml:space="preserve"> with </w:t>
-      </w:r>
-      <w:r>
-        <w:t>colours as in</w:t>
+        <w:t xml:space="preserve"> with colours as in</w:t>
       </w:r>
       <w:r>
         <w:rPr>
@@ -364,10 +355,7 @@
         <w:t xml:space="preserve"> (top panel); membrane potential (middle)</w:t>
       </w:r>
       <w:r>
-        <w:t xml:space="preserve"> and volum</w:t>
-      </w:r>
-      <w:r>
-        <w:t>e</w:t>
+        <w:t xml:space="preserve"> and volume</w:t>
       </w:r>
       <w:r>
         <w:t xml:space="preserve"> (bottom)</w:t>
@@ -491,17 +479,16 @@
       <w:r>
         <w:t xml:space="preserve">n </w:t>
       </w:r>
+      <w:proofErr w:type="spellStart"/>
       <w:r>
         <w:rPr>
           <w:b/>
         </w:rPr>
         <w:t>A</w:t>
       </w:r>
-      <w:r>
-        <w:t xml:space="preserve"> against </w:t>
-      </w:r>
-      <w:r>
-        <w:t xml:space="preserve">the sodium conductance </w:t>
+      <w:proofErr w:type="spellEnd"/>
+      <w:r>
+        <w:t xml:space="preserve"> against the sodium conductance </w:t>
       </w:r>
       <w:proofErr w:type="spellStart"/>
       <w:r>
@@ -524,11 +511,34 @@
         <w:t>B</w:t>
       </w:r>
       <w:r>
-        <w:t xml:space="preserve"> potassium</w:t>
+        <w:t xml:space="preserve"> potassium </w:t>
+      </w:r>
+      <w:proofErr w:type="spellStart"/>
+      <w:r>
+        <w:t>g</w:t>
+      </w:r>
+      <w:r>
+        <w:rPr>
+          <w:vertAlign w:val="subscript"/>
+        </w:rPr>
+        <w:t>K</w:t>
+      </w:r>
+      <w:proofErr w:type="spellEnd"/>
+      <w:r>
+        <w:t>; and</w:t>
       </w:r>
       <w:r>
         <w:t xml:space="preserve"> </w:t>
       </w:r>
+      <w:r>
+        <w:rPr>
+          <w:b/>
+        </w:rPr>
+        <w:t>C</w:t>
+      </w:r>
+      <w:r>
+        <w:t xml:space="preserve"> chloride </w:t>
+      </w:r>
       <w:proofErr w:type="spellStart"/>
       <w:r>
         <w:t>g</w:t>
@@ -537,33 +547,427 @@
         <w:rPr>
           <w:vertAlign w:val="subscript"/>
         </w:rPr>
+        <w:t>Cl</w:t>
+      </w:r>
+      <w:proofErr w:type="spellEnd"/>
+      <w:r>
+        <w:t>. Trends in c</w:t>
+      </w:r>
+      <w:r>
+        <w:t xml:space="preserve">hanges in </w:t>
+      </w:r>
+      <w:proofErr w:type="spellStart"/>
+      <w:r>
+        <w:t>E</w:t>
+      </w:r>
+      <w:r>
+        <w:rPr>
+          <w:vertAlign w:val="subscript"/>
+        </w:rPr>
+        <w:t>Cl</w:t>
+      </w:r>
+      <w:proofErr w:type="spellEnd"/>
+      <w:r>
+        <w:t xml:space="preserve"> (blue, top panel</w:t>
+      </w:r>
+      <w:r>
+        <w:t>s</w:t>
+      </w:r>
+      <w:r>
+        <w:t xml:space="preserve">), </w:t>
+      </w:r>
+      <w:proofErr w:type="spellStart"/>
+      <w:r>
+        <w:t>V</w:t>
+      </w:r>
+      <w:r>
+        <w:rPr>
+          <w:vertAlign w:val="subscript"/>
+        </w:rPr>
+        <w:t>m</w:t>
+      </w:r>
+      <w:proofErr w:type="spellEnd"/>
+      <w:r>
+        <w:rPr>
+          <w:vertAlign w:val="subscript"/>
+        </w:rPr>
+        <w:t xml:space="preserve"> </w:t>
+      </w:r>
+      <w:r>
+        <w:t>(black, top panel</w:t>
+      </w:r>
+      <w:r>
+        <w:t>s</w:t>
+      </w:r>
+      <w:r>
+        <w:t>)</w:t>
+      </w:r>
+      <w:r>
+        <w:t>, E</w:t>
+      </w:r>
+      <w:r>
+        <w:rPr>
+          <w:vertAlign w:val="subscript"/>
+        </w:rPr>
         <w:t>K</w:t>
       </w:r>
-      <w:proofErr w:type="spellEnd"/>
-      <w:r>
-        <w:t xml:space="preserve">; </w:t>
-      </w:r>
-      <w:r>
-        <w:t>and</w:t>
-      </w:r>
-      <w:r>
+      <w:r>
+        <w:t xml:space="preserve"> (green, top panels) and volume (bottom panels) were compared to values at the default conductance (vertical dashes). (</w:t>
+      </w:r>
+      <w:r>
+        <w:rPr>
+          <w:b/>
+        </w:rPr>
+        <w:t>D</w:t>
+      </w:r>
+      <w:r>
+        <w:t xml:space="preserve">) </w:t>
+      </w:r>
+      <w:proofErr w:type="spellStart"/>
+      <w:r>
+        <w:t>g</w:t>
+      </w:r>
+      <w:r>
+        <w:rPr>
+          <w:vertAlign w:val="subscript"/>
+        </w:rPr>
+        <w:t>Cl</w:t>
+      </w:r>
+      <w:proofErr w:type="spellEnd"/>
+      <w:r>
+        <w:t xml:space="preserve"> is varied again but without any flux through KCC2, and thus </w:t>
+      </w:r>
+      <w:proofErr w:type="spellStart"/>
+      <w:r>
+        <w:t>g</w:t>
+      </w:r>
+      <w:r>
+        <w:rPr>
+          <w:vertAlign w:val="subscript"/>
+        </w:rPr>
+        <w:t>Cl</w:t>
+      </w:r>
+      <w:proofErr w:type="spellEnd"/>
+      <w:r>
+        <w:t xml:space="preserve"> does not affect the steady state values.</w:t>
+      </w:r>
+    </w:p>
+    <w:p>
+      <w:r>
+        <w:br w:type="page"/>
+      </w:r>
+    </w:p>
+    <w:p>
+      <w:r>
+        <w:lastRenderedPageBreak/>
+        <w:t>Figure 3</w:t>
+      </w:r>
+    </w:p>
+    <w:p>
+      <w:r>
+        <w:rPr>
+          <w:b/>
+        </w:rPr>
+        <w:t xml:space="preserve">Shifts in KCC2 flux / conductance cause persistent shifts in the membrane potential and chloride gradient. </w:t>
+      </w:r>
+      <w:r>
+        <w:t>(</w:t>
+      </w:r>
+      <w:r>
+        <w:rPr>
+          <w:b/>
+        </w:rPr>
+        <w:t>A</w:t>
+      </w:r>
+      <w:r>
+        <w:t>) A ramp increase in KCC2 conductance, g</w:t>
+      </w:r>
+      <w:r>
+        <w:rPr>
+          <w:vertAlign w:val="subscript"/>
+        </w:rPr>
+        <w:t>KCC2</w:t>
+      </w:r>
+      <w:r>
+        <w:t xml:space="preserve"> (bottom panel),</w:t>
+      </w:r>
+      <w:r>
+        <w:t xml:space="preserve"> which contributes towards flux velocity through KCC2</w:t>
+      </w:r>
+      <w:r>
+        <w:t xml:space="preserve">, causes lasting shifts in </w:t>
+      </w:r>
+      <w:proofErr w:type="spellStart"/>
+      <w:r>
+        <w:t>E</w:t>
+      </w:r>
+      <w:r>
+        <w:rPr>
+          <w:vertAlign w:val="subscript"/>
+        </w:rPr>
+        <w:t>Cl</w:t>
+      </w:r>
+      <w:proofErr w:type="spellEnd"/>
+      <w:r>
+        <w:t xml:space="preserve"> (blue, top panel) and </w:t>
+      </w:r>
+      <w:proofErr w:type="spellStart"/>
+      <w:r>
+        <w:t>V</w:t>
+      </w:r>
+      <w:r>
+        <w:rPr>
+          <w:vertAlign w:val="subscript"/>
+        </w:rPr>
+        <w:t>m</w:t>
+      </w:r>
+      <w:proofErr w:type="spellEnd"/>
+      <w:r>
+        <w:rPr>
+          <w:vertAlign w:val="subscript"/>
+        </w:rPr>
         <w:t xml:space="preserve"> </w:t>
       </w:r>
       <w:r>
+        <w:t>(black, top) with minimal changes to E</w:t>
+      </w:r>
+      <w:r>
+        <w:rPr>
+          <w:vertAlign w:val="subscript"/>
+        </w:rPr>
+        <w:t>K</w:t>
+      </w:r>
+      <w:r>
+        <w:t xml:space="preserve"> (green, top) and volume (middle panel). (</w:t>
+      </w:r>
+      <w:r>
+        <w:rPr>
+          <w:b/>
+        </w:rPr>
+        <w:t>B</w:t>
+      </w:r>
+      <w:r>
+        <w:t xml:space="preserve">) The ATPase rate </w:t>
+      </w:r>
+      <w:r>
+        <w:t xml:space="preserve">can cause shifts to the steady state ionic gradients (top panel, colours as for </w:t>
+      </w:r>
+      <w:r>
+        <w:rPr>
+          <w:b/>
+        </w:rPr>
+        <w:t>A</w:t>
+      </w:r>
+      <w:r>
+        <w:t>) and volume (bottom panel), but these variables are relatively stable near the default pump rate (vertical dashes). (</w:t>
+      </w:r>
+      <w:r>
         <w:rPr>
           <w:b/>
         </w:rPr>
         <w:t>C</w:t>
       </w:r>
       <w:r>
+        <w:t>) g</w:t>
+      </w:r>
+      <w:r>
+        <w:rPr>
+          <w:vertAlign w:val="subscript"/>
+        </w:rPr>
+        <w:t>KCC2</w:t>
+      </w:r>
+      <w:r>
+        <w:t xml:space="preserve"> can shift the steady state variables as indicated for </w:t>
+      </w:r>
+      <w:r>
+        <w:rPr>
+          <w:b/>
+        </w:rPr>
+        <w:t>B</w:t>
+      </w:r>
+      <w:r>
+        <w:t>, but these are susceptible to small shifts in g</w:t>
+      </w:r>
+      <w:r>
+        <w:rPr>
+          <w:vertAlign w:val="subscript"/>
+        </w:rPr>
+        <w:t>KCC2</w:t>
+      </w:r>
+      <w:r>
+        <w:rPr>
+          <w:vertAlign w:val="subscript"/>
+        </w:rPr>
         <w:t xml:space="preserve"> </w:t>
       </w:r>
       <w:r>
-        <w:t xml:space="preserve">chloride </w:t>
-      </w:r>
-      <w:proofErr w:type="spellStart"/>
-      <w:r>
-        <w:t>g</w:t>
+        <w:t>near its default value (vertical dashes). (</w:t>
+      </w:r>
+      <w:r>
+        <w:rPr>
+          <w:b/>
+        </w:rPr>
+        <w:t>D</w:t>
+      </w:r>
+      <w:r>
+        <w:t>) [Meta-analysis]</w:t>
+      </w:r>
+    </w:p>
+    <w:p>
+      <w:r>
+        <w:br w:type="page"/>
+      </w:r>
+    </w:p>
+    <w:p>
+      <w:r>
+        <w:lastRenderedPageBreak/>
+        <w:t>Figure 4</w:t>
+      </w:r>
+    </w:p>
+    <w:p>
+      <w:r>
+        <w:rPr>
+          <w:b/>
+        </w:rPr>
+        <w:t>Changes in the concentrations of impermeable anions</w:t>
+      </w:r>
+      <w:r>
+        <w:rPr>
+          <w:b/>
+        </w:rPr>
+        <w:t xml:space="preserve"> with constant average charge</w:t>
+      </w:r>
+      <w:r>
+        <w:rPr>
+          <w:b/>
+        </w:rPr>
+        <w:t xml:space="preserve"> do not affect </w:t>
+      </w:r>
+      <w:r>
+        <w:rPr>
+          <w:b/>
+        </w:rPr>
+        <w:t xml:space="preserve">the </w:t>
+      </w:r>
+      <w:r>
+        <w:rPr>
+          <w:b/>
+        </w:rPr>
+        <w:t>steady state Cl</w:t>
+      </w:r>
+      <w:r>
+        <w:rPr>
+          <w:b/>
+          <w:vertAlign w:val="superscript"/>
+        </w:rPr>
+        <w:t>-</w:t>
+      </w:r>
+      <w:r>
+        <w:rPr>
+          <w:b/>
+        </w:rPr>
+        <w:t xml:space="preserve"> </w:t>
+      </w:r>
+      <w:r>
+        <w:rPr>
+          <w:b/>
+        </w:rPr>
+        <w:t>gradient</w:t>
+      </w:r>
+      <w:r>
+        <w:rPr>
+          <w:b/>
+        </w:rPr>
+        <w:t>, but can shift the cellular volume</w:t>
+      </w:r>
+      <w:r>
+        <w:rPr>
+          <w:b/>
+        </w:rPr>
+        <w:t xml:space="preserve">. </w:t>
+      </w:r>
+      <w:r>
+        <w:t>(</w:t>
+      </w:r>
+      <w:r>
+        <w:rPr>
+          <w:b/>
+        </w:rPr>
+        <w:t>A</w:t>
+      </w:r>
+      <w:r>
+        <w:rPr>
+          <w:b/>
+        </w:rPr>
+        <w:t>-B</w:t>
+      </w:r>
+      <w:r>
+        <w:t xml:space="preserve">) </w:t>
+      </w:r>
+      <w:r>
+        <w:t>Different intracellular</w:t>
+      </w:r>
+      <w:r>
+        <w:t xml:space="preserve"> starting concentrations of im</w:t>
+      </w:r>
+      <w:r>
+        <w:t xml:space="preserve">permeable </w:t>
+      </w:r>
+      <w:r>
+        <w:t>an</w:t>
+      </w:r>
+      <w:r>
+        <w:t xml:space="preserve">ions </w:t>
+      </w:r>
+      <w:r>
+        <w:t xml:space="preserve">do not affect the final steady state concentrations of any ions (top panels: </w:t>
+      </w:r>
+      <w:r>
+        <w:rPr>
+          <w:b/>
+        </w:rPr>
+        <w:t xml:space="preserve">A </w:t>
+      </w:r>
+      <w:r>
+        <w:t>shows [</w:t>
+      </w:r>
+      <w:proofErr w:type="spellStart"/>
+      <w:r>
+        <w:t>A</w:t>
+      </w:r>
+      <w:r>
+        <w:rPr>
+          <w:vertAlign w:val="superscript"/>
+        </w:rPr>
+        <w:t>z</w:t>
+      </w:r>
+      <w:proofErr w:type="spellEnd"/>
+      <w:r>
+        <w:t>]</w:t>
+      </w:r>
+      <w:proofErr w:type="spellStart"/>
+      <w:r>
+        <w:rPr>
+          <w:vertAlign w:val="subscript"/>
+        </w:rPr>
+        <w:t>i</w:t>
+      </w:r>
+      <w:proofErr w:type="spellEnd"/>
+      <w:r>
+        <w:t xml:space="preserve"> only; </w:t>
+      </w:r>
+      <w:r>
+        <w:rPr>
+          <w:b/>
+        </w:rPr>
+        <w:t xml:space="preserve">B </w:t>
+      </w:r>
+      <w:r>
+        <w:t xml:space="preserve">shows </w:t>
+      </w:r>
+      <w:proofErr w:type="spellStart"/>
+      <w:r>
+        <w:t>E</w:t>
       </w:r>
       <w:r>
         <w:rPr>
@@ -573,13 +977,809 @@
       </w:r>
       <w:proofErr w:type="spellEnd"/>
       <w:r>
+        <w:t xml:space="preserve"> </w:t>
+      </w:r>
+      <w:r>
+        <w:t>in blue</w:t>
+      </w:r>
+      <w:r>
+        <w:t xml:space="preserve">, </w:t>
+      </w:r>
+      <w:proofErr w:type="spellStart"/>
+      <w:r>
+        <w:t>V</w:t>
+      </w:r>
+      <w:r>
+        <w:rPr>
+          <w:vertAlign w:val="subscript"/>
+        </w:rPr>
+        <w:t>m</w:t>
+      </w:r>
+      <w:proofErr w:type="spellEnd"/>
+      <w:r>
+        <w:rPr>
+          <w:vertAlign w:val="subscript"/>
+        </w:rPr>
+        <w:t xml:space="preserve"> </w:t>
+      </w:r>
+      <w:r>
+        <w:t>in black and</w:t>
+      </w:r>
+      <w:r>
+        <w:t xml:space="preserve"> E</w:t>
+      </w:r>
+      <w:r>
+        <w:rPr>
+          <w:vertAlign w:val="subscript"/>
+        </w:rPr>
+        <w:t>K</w:t>
+      </w:r>
+      <w:r>
+        <w:t xml:space="preserve"> in </w:t>
+      </w:r>
+      <w:r>
+        <w:t>green</w:t>
+      </w:r>
+      <w:r>
+        <w:t xml:space="preserve"> over varying initial </w:t>
+      </w:r>
+      <w:r>
+        <w:t>[</w:t>
+      </w:r>
+      <w:proofErr w:type="spellStart"/>
+      <w:r>
+        <w:t>A</w:t>
+      </w:r>
+      <w:r>
+        <w:rPr>
+          <w:vertAlign w:val="superscript"/>
+        </w:rPr>
+        <w:t>z</w:t>
+      </w:r>
+      <w:proofErr w:type="spellEnd"/>
+      <w:r>
+        <w:t>]</w:t>
+      </w:r>
+      <w:proofErr w:type="spellStart"/>
+      <w:r>
+        <w:rPr>
+          <w:vertAlign w:val="subscript"/>
+        </w:rPr>
+        <w:t>i</w:t>
+      </w:r>
+      <w:proofErr w:type="spellEnd"/>
+      <w:r>
+        <w:t xml:space="preserve">), but does cause differences in the steady state volume (bottom panels) linearly proportional to </w:t>
+      </w:r>
+      <w:r>
+        <w:t>[</w:t>
+      </w:r>
+      <w:proofErr w:type="spellStart"/>
+      <w:r>
+        <w:t>A</w:t>
+      </w:r>
+      <w:r>
+        <w:rPr>
+          <w:vertAlign w:val="superscript"/>
+        </w:rPr>
+        <w:t>z</w:t>
+      </w:r>
+      <w:proofErr w:type="spellEnd"/>
+      <w:r>
+        <w:t>]</w:t>
+      </w:r>
+      <w:proofErr w:type="spellStart"/>
+      <w:r>
+        <w:rPr>
+          <w:vertAlign w:val="subscript"/>
+        </w:rPr>
+        <w:t>i</w:t>
+      </w:r>
+      <w:proofErr w:type="spellEnd"/>
+      <w:r>
+        <w:t xml:space="preserve"> (</w:t>
+      </w:r>
+      <w:r>
+        <w:rPr>
+          <w:b/>
+        </w:rPr>
+        <w:t>B</w:t>
+      </w:r>
+      <w:r>
+        <w:t>). (</w:t>
+      </w:r>
+      <w:r>
+        <w:rPr>
+          <w:b/>
+        </w:rPr>
+        <w:t>C</w:t>
+      </w:r>
+      <w:r>
+        <w:t xml:space="preserve">) </w:t>
+      </w:r>
+      <w:r>
+        <w:t>An</w:t>
+      </w:r>
+      <w:r>
+        <w:t xml:space="preserve"> influx of </w:t>
+      </w:r>
+      <w:proofErr w:type="spellStart"/>
+      <w:r>
+        <w:t>impermeant</w:t>
+      </w:r>
+      <w:proofErr w:type="spellEnd"/>
+      <w:r>
+        <w:t xml:space="preserve"> anions at a constant rate of the same average charge </w:t>
+      </w:r>
+      <w:r>
+        <w:rPr>
+          <w:i/>
+        </w:rPr>
+        <w:t>z</w:t>
+      </w:r>
+      <w:r>
+        <w:t xml:space="preserve"> as the intracellular </w:t>
+      </w:r>
+      <w:proofErr w:type="spellStart"/>
+      <w:r>
+        <w:t>A</w:t>
+      </w:r>
+      <w:r>
+        <w:rPr>
+          <w:vertAlign w:val="superscript"/>
+        </w:rPr>
+        <w:t>z</w:t>
+      </w:r>
+      <w:proofErr w:type="spellEnd"/>
+      <w:r>
+        <w:t xml:space="preserve"> causes transients shifts in </w:t>
+      </w:r>
+      <w:proofErr w:type="spellStart"/>
+      <w:r>
+        <w:t>E</w:t>
+      </w:r>
+      <w:r>
+        <w:rPr>
+          <w:vertAlign w:val="subscript"/>
+        </w:rPr>
+        <w:t>Cl</w:t>
+      </w:r>
+      <w:proofErr w:type="spellEnd"/>
+      <w:r>
+        <w:t xml:space="preserve"> </w:t>
+      </w:r>
+      <w:r>
+        <w:t>(</w:t>
+      </w:r>
+      <w:r>
+        <w:t>blue,</w:t>
+      </w:r>
+      <w:r>
+        <w:t xml:space="preserve"> top panel),</w:t>
+      </w:r>
+      <w:r>
+        <w:t xml:space="preserve"> </w:t>
+      </w:r>
+      <w:proofErr w:type="spellStart"/>
+      <w:r>
+        <w:t>V</w:t>
+      </w:r>
+      <w:r>
+        <w:rPr>
+          <w:vertAlign w:val="subscript"/>
+        </w:rPr>
+        <w:t>m</w:t>
+      </w:r>
+      <w:proofErr w:type="spellEnd"/>
+      <w:r>
+        <w:rPr>
+          <w:vertAlign w:val="subscript"/>
+        </w:rPr>
+        <w:t xml:space="preserve"> </w:t>
+      </w:r>
+      <w:r>
+        <w:t>(</w:t>
+      </w:r>
+      <w:r>
+        <w:t>black</w:t>
+      </w:r>
+      <w:r>
+        <w:t>)</w:t>
+      </w:r>
+      <w:r>
+        <w:t>,</w:t>
+      </w:r>
+      <w:r>
+        <w:t xml:space="preserve"> E</w:t>
+      </w:r>
+      <w:r>
+        <w:rPr>
+          <w:vertAlign w:val="subscript"/>
+        </w:rPr>
+        <w:t>K</w:t>
+      </w:r>
+      <w:r>
+        <w:t xml:space="preserve"> </w:t>
+      </w:r>
+      <w:r>
+        <w:t>(</w:t>
+      </w:r>
+      <w:r>
+        <w:t>green</w:t>
+      </w:r>
+      <w:r>
+        <w:t>)</w:t>
+      </w:r>
+      <w:r>
+        <w:t xml:space="preserve"> and [</w:t>
+      </w:r>
+      <w:proofErr w:type="spellStart"/>
+      <w:r>
+        <w:t>A</w:t>
+      </w:r>
+      <w:r>
+        <w:rPr>
+          <w:vertAlign w:val="superscript"/>
+        </w:rPr>
+        <w:t>z</w:t>
+      </w:r>
+      <w:proofErr w:type="spellEnd"/>
+      <w:r>
+        <w:t>]</w:t>
+      </w:r>
+      <w:proofErr w:type="spellStart"/>
+      <w:r>
+        <w:rPr>
+          <w:vertAlign w:val="subscript"/>
+        </w:rPr>
+        <w:t>i</w:t>
+      </w:r>
+      <w:proofErr w:type="spellEnd"/>
+      <w:r>
+        <w:t xml:space="preserve"> (magenta, bottom panel) for the duration of the influx, and sustained increases in volume (black, middle panel). (</w:t>
+      </w:r>
+      <w:r>
+        <w:rPr>
+          <w:b/>
+        </w:rPr>
+        <w:t>D</w:t>
+      </w:r>
+      <w:r>
+        <w:t xml:space="preserve">) Similarly, the addition of extracellular </w:t>
+      </w:r>
+      <w:proofErr w:type="spellStart"/>
+      <w:r>
+        <w:t>impermeant</w:t>
+      </w:r>
+      <w:proofErr w:type="spellEnd"/>
+      <w:r>
+        <w:t xml:space="preserve"> anions in an </w:t>
+      </w:r>
+      <w:proofErr w:type="spellStart"/>
+      <w:r>
+        <w:t>osmo</w:t>
+      </w:r>
+      <w:proofErr w:type="spellEnd"/>
+      <w:r>
+        <w:t xml:space="preserve">-neutral manner and without affecting </w:t>
+      </w:r>
+      <w:r>
+        <w:t>[</w:t>
+      </w:r>
+      <w:proofErr w:type="spellStart"/>
+      <w:r>
+        <w:t>A</w:t>
+      </w:r>
+      <w:r>
+        <w:rPr>
+          <w:vertAlign w:val="superscript"/>
+        </w:rPr>
+        <w:t>z</w:t>
+      </w:r>
+      <w:proofErr w:type="spellEnd"/>
+      <w:r>
+        <w:t>]</w:t>
+      </w:r>
+      <w:proofErr w:type="spellStart"/>
+      <w:r>
+        <w:rPr>
+          <w:vertAlign w:val="subscript"/>
+        </w:rPr>
+        <w:t>i</w:t>
+      </w:r>
+      <w:proofErr w:type="spellEnd"/>
+      <w:r>
+        <w:t xml:space="preserve"> causes transient shifts in the permeable ion gradients (top panel, colours as in </w:t>
+      </w:r>
+      <w:r>
+        <w:rPr>
+          <w:b/>
+        </w:rPr>
+        <w:t>C</w:t>
+      </w:r>
+      <w:r>
+        <w:t xml:space="preserve">), and sustained changes in cellular volume (black, middle panel) as well as the extracellular </w:t>
+      </w:r>
+      <w:proofErr w:type="spellStart"/>
+      <w:r>
+        <w:t>A</w:t>
+      </w:r>
+      <w:r>
+        <w:rPr>
+          <w:vertAlign w:val="superscript"/>
+        </w:rPr>
+        <w:t>z</w:t>
+      </w:r>
+      <w:proofErr w:type="spellEnd"/>
+      <w:r>
+        <w:t xml:space="preserve"> concentration.</w:t>
+      </w:r>
+    </w:p>
+    <w:p>
+      <w:r>
+        <w:br w:type="page"/>
+      </w:r>
+    </w:p>
+    <w:p>
+      <w:r>
+        <w:lastRenderedPageBreak/>
+        <w:t>Figure 5</w:t>
+      </w:r>
+    </w:p>
+    <w:p>
+      <w:r>
+        <w:rPr>
+          <w:b/>
+        </w:rPr>
+        <w:t xml:space="preserve">Changes in the concentrations of impermeable anions </w:t>
+      </w:r>
+      <w:r>
+        <w:rPr>
+          <w:b/>
+        </w:rPr>
+        <w:t>that also result in shifts in</w:t>
+      </w:r>
+      <w:r>
+        <w:rPr>
+          <w:b/>
+        </w:rPr>
+        <w:t xml:space="preserve"> average charge </w:t>
+      </w:r>
+      <w:r>
+        <w:rPr>
+          <w:b/>
+        </w:rPr>
+        <w:t>may affect ionic</w:t>
+      </w:r>
+      <w:r>
+        <w:rPr>
+          <w:b/>
+        </w:rPr>
+        <w:t xml:space="preserve"> homeostasis</w:t>
+      </w:r>
+      <w:r>
+        <w:rPr>
+          <w:b/>
+        </w:rPr>
+        <w:t xml:space="preserve">, with </w:t>
+      </w:r>
+      <w:r>
+        <w:rPr>
+          <w:b/>
+        </w:rPr>
+        <w:t xml:space="preserve">different, mechanism-dependent effects on volume. </w:t>
+      </w:r>
+      <w:r>
+        <w:t>(</w:t>
+      </w:r>
+      <w:r>
+        <w:rPr>
+          <w:b/>
+        </w:rPr>
+        <w:t>A</w:t>
+      </w:r>
+      <w:r>
+        <w:t>) Decreas</w:t>
+      </w:r>
+      <w:r>
+        <w:t>ing the charge of a cert</w:t>
+      </w:r>
+      <w:r>
+        <w:t xml:space="preserve">ain species of </w:t>
+      </w:r>
+      <w:proofErr w:type="spellStart"/>
+      <w:r>
+        <w:t>impermeant</w:t>
+      </w:r>
+      <w:proofErr w:type="spellEnd"/>
+      <w:r>
+        <w:t xml:space="preserve"> anions from -0.7 to -1</w:t>
+      </w:r>
+      <w:r>
+        <w:t xml:space="preserve">, </w:t>
+      </w:r>
+      <w:r>
+        <w:t xml:space="preserve">that is decreasing </w:t>
+      </w:r>
+      <w:r>
+        <w:rPr>
+          <w:i/>
+        </w:rPr>
+        <w:t>z</w:t>
+      </w:r>
+      <w:r>
+        <w:t xml:space="preserve"> </w:t>
+      </w:r>
+      <w:r>
+        <w:t>(bottom panel) without</w:t>
+      </w:r>
+      <w:r>
+        <w:t xml:space="preserve"> </w:t>
+      </w:r>
+      <w:r>
+        <w:t>changing</w:t>
+      </w:r>
+      <w:r>
+        <w:t xml:space="preserve"> </w:t>
+      </w:r>
+      <w:r>
+        <w:t xml:space="preserve">the total concentration </w:t>
+      </w:r>
+      <w:r>
+        <w:t>[</w:t>
+      </w:r>
+      <w:proofErr w:type="spellStart"/>
+      <w:r>
+        <w:t>A</w:t>
+      </w:r>
+      <w:r>
+        <w:rPr>
+          <w:vertAlign w:val="superscript"/>
+        </w:rPr>
+        <w:t>z</w:t>
+      </w:r>
+      <w:proofErr w:type="spellEnd"/>
+      <w:r>
+        <w:t>]</w:t>
+      </w:r>
+      <w:proofErr w:type="spellStart"/>
+      <w:r>
+        <w:rPr>
+          <w:vertAlign w:val="subscript"/>
+        </w:rPr>
+        <w:t>i</w:t>
+      </w:r>
+      <w:proofErr w:type="spellEnd"/>
+      <w:r>
+        <w:t xml:space="preserve">, causes persistent </w:t>
+      </w:r>
+      <w:proofErr w:type="spellStart"/>
+      <w:r>
+        <w:t>depolarsations</w:t>
+      </w:r>
+      <w:proofErr w:type="spellEnd"/>
+      <w:r>
+        <w:t xml:space="preserve"> </w:t>
+      </w:r>
+      <w:r>
+        <w:t xml:space="preserve">in </w:t>
+      </w:r>
+      <w:proofErr w:type="spellStart"/>
+      <w:r>
+        <w:t>E</w:t>
+      </w:r>
+      <w:r>
+        <w:rPr>
+          <w:vertAlign w:val="subscript"/>
+        </w:rPr>
+        <w:t>Cl</w:t>
+      </w:r>
+      <w:proofErr w:type="spellEnd"/>
+      <w:r>
+        <w:t xml:space="preserve"> (blue, top panel), </w:t>
+      </w:r>
+      <w:proofErr w:type="spellStart"/>
+      <w:r>
+        <w:t>V</w:t>
+      </w:r>
+      <w:r>
+        <w:rPr>
+          <w:vertAlign w:val="subscript"/>
+        </w:rPr>
+        <w:t>m</w:t>
+      </w:r>
+      <w:proofErr w:type="spellEnd"/>
+      <w:r>
+        <w:rPr>
+          <w:vertAlign w:val="subscript"/>
+        </w:rPr>
+        <w:t xml:space="preserve"> </w:t>
+      </w:r>
+      <w:r>
+        <w:t>(black)</w:t>
+      </w:r>
+      <w:r>
+        <w:t xml:space="preserve"> and</w:t>
+      </w:r>
+      <w:r>
+        <w:t xml:space="preserve"> E</w:t>
+      </w:r>
+      <w:r>
+        <w:rPr>
+          <w:vertAlign w:val="subscript"/>
+        </w:rPr>
+        <w:t>K</w:t>
+      </w:r>
+      <w:r>
+        <w:t xml:space="preserve"> (green)</w:t>
+      </w:r>
+      <w:r>
+        <w:t xml:space="preserve"> with moderate increases in</w:t>
+      </w:r>
+      <w:r>
+        <w:t xml:space="preserve"> </w:t>
+      </w:r>
+      <w:r>
+        <w:t>volume (middle panel). (</w:t>
+      </w:r>
+      <w:r>
+        <w:rPr>
+          <w:b/>
+        </w:rPr>
+        <w:t>B</w:t>
+      </w:r>
+      <w:r>
+        <w:t xml:space="preserve">) </w:t>
+      </w:r>
+      <w:r>
+        <w:t>The parametric-analytic solution including KCC2 (solid lines)</w:t>
+      </w:r>
+      <w:r>
+        <w:t xml:space="preserve"> </w:t>
+      </w:r>
+      <w:r>
+        <w:t xml:space="preserve">for varying </w:t>
+      </w:r>
+      <w:r>
+        <w:rPr>
+          <w:i/>
+        </w:rPr>
+        <w:t>z</w:t>
+      </w:r>
+      <w:r>
+        <w:t xml:space="preserve"> predicts time series runs</w:t>
+      </w:r>
+      <w:r>
+        <w:t xml:space="preserve"> based on the mechanism in </w:t>
+      </w:r>
+      <w:r>
+        <w:rPr>
+          <w:b/>
+        </w:rPr>
+        <w:t>A</w:t>
+      </w:r>
+      <w:r>
+        <w:t xml:space="preserve"> (dots) in all parameters: </w:t>
+      </w:r>
+      <w:proofErr w:type="spellStart"/>
+      <w:r>
+        <w:t>E</w:t>
+      </w:r>
+      <w:r>
+        <w:rPr>
+          <w:vertAlign w:val="subscript"/>
+        </w:rPr>
+        <w:t>Cl</w:t>
+      </w:r>
+      <w:proofErr w:type="spellEnd"/>
+      <w:r>
+        <w:t xml:space="preserve">, </w:t>
+      </w:r>
+      <w:proofErr w:type="spellStart"/>
+      <w:r>
+        <w:t>V</w:t>
+      </w:r>
+      <w:r>
+        <w:rPr>
+          <w:vertAlign w:val="subscript"/>
+        </w:rPr>
+        <w:t>m</w:t>
+      </w:r>
+      <w:proofErr w:type="spellEnd"/>
+      <w:r>
+        <w:rPr>
+          <w:vertAlign w:val="subscript"/>
+        </w:rPr>
+        <w:t xml:space="preserve"> </w:t>
+      </w:r>
+      <w:r>
+        <w:t>and E</w:t>
+      </w:r>
+      <w:r>
+        <w:rPr>
+          <w:vertAlign w:val="subscript"/>
+        </w:rPr>
+        <w:t>K</w:t>
+      </w:r>
+      <w:r>
+        <w:t xml:space="preserve"> (</w:t>
+      </w:r>
+      <w:r>
+        <w:t xml:space="preserve">colours as </w:t>
+      </w:r>
+      <w:r>
+        <w:t>in</w:t>
+      </w:r>
+      <w:r>
+        <w:rPr>
+          <w:b/>
+        </w:rPr>
+        <w:t xml:space="preserve"> A</w:t>
+      </w:r>
+      <w:r>
+        <w:t xml:space="preserve">, </w:t>
+      </w:r>
+      <w:r>
+        <w:t>top panel); [</w:t>
+      </w:r>
+      <w:proofErr w:type="spellStart"/>
+      <w:r>
+        <w:t>A</w:t>
+      </w:r>
+      <w:r>
+        <w:rPr>
+          <w:vertAlign w:val="superscript"/>
+        </w:rPr>
+        <w:t>z</w:t>
+      </w:r>
+      <w:proofErr w:type="spellEnd"/>
+      <w:r>
+        <w:t>]</w:t>
+      </w:r>
+      <w:proofErr w:type="spellStart"/>
+      <w:r>
+        <w:rPr>
+          <w:vertAlign w:val="subscript"/>
+        </w:rPr>
+        <w:t>i</w:t>
+      </w:r>
+      <w:proofErr w:type="spellEnd"/>
+      <w:r>
+        <w:t xml:space="preserve"> (</w:t>
+      </w:r>
+      <w:r>
+        <w:t>magenta, right axis of bottom panel</w:t>
+      </w:r>
+      <w:r>
+        <w:t>)</w:t>
+      </w:r>
+      <w:r>
+        <w:t>;</w:t>
+      </w:r>
+      <w:r>
+        <w:t xml:space="preserve"> and volume (</w:t>
+      </w:r>
+      <w:r>
+        <w:t xml:space="preserve">black, left axis of </w:t>
+      </w:r>
+      <w:r>
+        <w:t>bottom</w:t>
+      </w:r>
+      <w:r>
+        <w:t xml:space="preserve"> panel</w:t>
+      </w:r>
+      <w:r>
+        <w:t xml:space="preserve">). The vertical dashes indicate the state at default </w:t>
+      </w:r>
+      <w:r>
+        <w:rPr>
+          <w:i/>
+        </w:rPr>
+        <w:t>z</w:t>
+      </w:r>
+      <w:r>
+        <w:t>,</w:t>
+      </w:r>
+      <w:r>
+        <w:rPr>
+          <w:i/>
+        </w:rPr>
+        <w:t xml:space="preserve"> </w:t>
+      </w:r>
+      <w:r>
+        <w:t>-0.85</w:t>
+      </w:r>
+      <w:r>
         <w:t>.</w:t>
       </w:r>
       <w:r>
-        <w:t xml:space="preserve"> Trends in c</w:t>
-      </w:r>
-      <w:r>
-        <w:t xml:space="preserve">hanges in </w:t>
+        <w:t xml:space="preserve"> (</w:t>
+      </w:r>
+      <w:r>
+        <w:rPr>
+          <w:b/>
+        </w:rPr>
+        <w:t>C</w:t>
+      </w:r>
+      <w:r>
+        <w:t xml:space="preserve">) </w:t>
+      </w:r>
+      <w:r>
+        <w:t>An influx</w:t>
+      </w:r>
+      <w:r>
+        <w:t xml:space="preserve"> </w:t>
+      </w:r>
+      <w:r>
+        <w:t>of a</w:t>
+      </w:r>
+      <w:r>
+        <w:t xml:space="preserve"> species of </w:t>
+      </w:r>
+      <w:proofErr w:type="spellStart"/>
+      <w:r>
+        <w:t>impermeant</w:t>
+      </w:r>
+      <w:proofErr w:type="spellEnd"/>
+      <w:r>
+        <w:t xml:space="preserve"> anions</w:t>
+      </w:r>
+      <w:r>
+        <w:t xml:space="preserve"> with charge -1</w:t>
+      </w:r>
+      <w:r>
+        <w:t xml:space="preserve">, that is decreasing </w:t>
+      </w:r>
+      <w:r>
+        <w:rPr>
+          <w:i/>
+        </w:rPr>
+        <w:t xml:space="preserve">z </w:t>
+      </w:r>
+      <w:r>
+        <w:t xml:space="preserve">(bottom panel) and increasing </w:t>
+      </w:r>
+      <w:r>
+        <w:t>[</w:t>
+      </w:r>
+      <w:proofErr w:type="spellStart"/>
+      <w:r>
+        <w:t>A</w:t>
+      </w:r>
+      <w:r>
+        <w:rPr>
+          <w:vertAlign w:val="superscript"/>
+        </w:rPr>
+        <w:t>z</w:t>
+      </w:r>
+      <w:proofErr w:type="spellEnd"/>
+      <w:r>
+        <w:t>]</w:t>
+      </w:r>
+      <w:proofErr w:type="spellStart"/>
+      <w:r>
+        <w:rPr>
+          <w:vertAlign w:val="subscript"/>
+        </w:rPr>
+        <w:t>i</w:t>
+      </w:r>
+      <w:proofErr w:type="spellEnd"/>
+      <w:r>
+        <w:t>,</w:t>
+      </w:r>
+      <w:r>
+        <w:t xml:space="preserve"> </w:t>
+      </w:r>
+      <w:r>
+        <w:t xml:space="preserve">causes persistent </w:t>
+      </w:r>
+      <w:proofErr w:type="spellStart"/>
+      <w:r>
+        <w:t>depolarsations</w:t>
+      </w:r>
+      <w:proofErr w:type="spellEnd"/>
+      <w:r>
+        <w:t xml:space="preserve"> in </w:t>
       </w:r>
       <w:proofErr w:type="spellStart"/>
       <w:r>
@@ -593,13 +1793,10 @@
       </w:r>
       <w:proofErr w:type="spellEnd"/>
       <w:r>
-        <w:t xml:space="preserve"> (blue, top panel</w:t>
-      </w:r>
-      <w:r>
-        <w:t>s</w:t>
-      </w:r>
-      <w:r>
-        <w:t xml:space="preserve">), </w:t>
+        <w:t>,</w:t>
+      </w:r>
+      <w:r>
+        <w:t xml:space="preserve"> </w:t>
       </w:r>
       <w:proofErr w:type="spellStart"/>
       <w:r>
@@ -619,16 +1816,7 @@
         <w:t xml:space="preserve"> </w:t>
       </w:r>
       <w:r>
-        <w:t>(black, top panel</w:t>
-      </w:r>
-      <w:r>
-        <w:t>s</w:t>
-      </w:r>
-      <w:r>
-        <w:t>)</w:t>
-      </w:r>
-      <w:r>
-        <w:t>, E</w:t>
+        <w:t>and E</w:t>
       </w:r>
       <w:r>
         <w:rPr>
@@ -637,232 +1825,76 @@
         <w:t>K</w:t>
       </w:r>
       <w:r>
-        <w:t xml:space="preserve"> (green, top panels) and volume (bottom panels</w:t>
+        <w:t xml:space="preserve"> (</w:t>
+      </w:r>
+      <w:r>
+        <w:t>colours as in</w:t>
+      </w:r>
+      <w:r>
+        <w:rPr>
+          <w:b/>
+        </w:rPr>
+        <w:t xml:space="preserve"> A</w:t>
+      </w:r>
+      <w:r>
+        <w:t>, top panel</w:t>
+      </w:r>
+      <w:r>
+        <w:t xml:space="preserve">) with </w:t>
+      </w:r>
+      <w:r>
+        <w:t>large</w:t>
+      </w:r>
+      <w:r>
+        <w:t xml:space="preserve"> increases in volume (middle panel).</w:t>
+      </w:r>
+      <w:r>
+        <w:t xml:space="preserve"> (</w:t>
+      </w:r>
+      <w:r>
+        <w:rPr>
+          <w:b/>
+        </w:rPr>
+        <w:t>D</w:t>
+      </w:r>
+      <w:r>
+        <w:t xml:space="preserve">) Repeating the mechanism in </w:t>
+      </w:r>
+      <w:r>
+        <w:rPr>
+          <w:b/>
+        </w:rPr>
+        <w:t xml:space="preserve">C </w:t>
+      </w:r>
+      <w:r>
+        <w:t xml:space="preserve">for species with different charges </w:t>
+      </w:r>
+      <w:proofErr w:type="spellStart"/>
+      <w:r>
+        <w:rPr>
+          <w:i/>
+        </w:rPr>
+        <w:t>z</w:t>
+      </w:r>
+      <w:r>
+        <w:rPr>
+          <w:i/>
+          <w:vertAlign w:val="subscript"/>
+        </w:rPr>
+        <w:t>flux</w:t>
+      </w:r>
+      <w:proofErr w:type="spellEnd"/>
+      <w:r>
+        <w:rPr>
+          <w:i/>
+        </w:rPr>
+        <w:t xml:space="preserve"> </w:t>
+      </w:r>
+      <w:r>
+        <w:t>causes massive changes in volume for small shifts in the average intracellular charge.</w:t>
       </w:r>
       <w:bookmarkStart w:id="0" w:name="_GoBack"/>
       <w:bookmarkEnd w:id="0"/>
-      <w:r>
-        <w:t>) were compared to values at the default conductance (vertical dashes). (</w:t>
-      </w:r>
-      <w:r>
-        <w:rPr>
-          <w:b/>
-        </w:rPr>
-        <w:t>D</w:t>
-      </w:r>
-      <w:r>
-        <w:t xml:space="preserve">) </w:t>
-      </w:r>
-      <w:proofErr w:type="spellStart"/>
-      <w:r>
-        <w:t>g</w:t>
-      </w:r>
-      <w:r>
-        <w:rPr>
-          <w:vertAlign w:val="subscript"/>
-        </w:rPr>
-        <w:t>Cl</w:t>
-      </w:r>
-      <w:proofErr w:type="spellEnd"/>
-      <w:r>
-        <w:t xml:space="preserve"> is varied again but without any flux through KCC2, and thus </w:t>
-      </w:r>
-      <w:proofErr w:type="spellStart"/>
-      <w:r>
-        <w:t>g</w:t>
-      </w:r>
-      <w:r>
-        <w:rPr>
-          <w:vertAlign w:val="subscript"/>
-        </w:rPr>
-        <w:t>Cl</w:t>
-      </w:r>
-      <w:proofErr w:type="spellEnd"/>
-      <w:r>
-        <w:t xml:space="preserve"> does not affect the steady state values.</w:t>
-      </w:r>
-    </w:p>
-    <w:p>
-      <w:r>
-        <w:br w:type="page"/>
-      </w:r>
-    </w:p>
-    <w:p>
-      <w:r>
-        <w:lastRenderedPageBreak/>
-        <w:t>Figure 3</w:t>
-      </w:r>
-    </w:p>
-    <w:p>
-      <w:r>
-        <w:rPr>
-          <w:b/>
-        </w:rPr>
-        <w:t xml:space="preserve">Shifts in KCC2 flux / conductance cause persistent shifts in the membrane potential and chloride gradient. </w:t>
-      </w:r>
-      <w:r>
-        <w:t>(</w:t>
-      </w:r>
-      <w:r>
-        <w:rPr>
-          <w:b/>
-        </w:rPr>
-        <w:t>A</w:t>
-      </w:r>
-      <w:r>
-        <w:t>) A ramp increase in KCC2 conductance, g</w:t>
-      </w:r>
-      <w:r>
-        <w:rPr>
-          <w:vertAlign w:val="subscript"/>
-        </w:rPr>
-        <w:t>KCC2</w:t>
-      </w:r>
-      <w:r>
-        <w:t xml:space="preserve"> (bottom panel),</w:t>
-      </w:r>
-      <w:r>
-        <w:t xml:space="preserve"> which contributes towards flux velocity through KCC2</w:t>
-      </w:r>
-      <w:r>
-        <w:t xml:space="preserve">, causes lasting shifts in </w:t>
-      </w:r>
-      <w:proofErr w:type="spellStart"/>
-      <w:r>
-        <w:t>E</w:t>
-      </w:r>
-      <w:r>
-        <w:rPr>
-          <w:vertAlign w:val="subscript"/>
-        </w:rPr>
-        <w:t>Cl</w:t>
-      </w:r>
-      <w:proofErr w:type="spellEnd"/>
-      <w:r>
-        <w:t xml:space="preserve"> (blue, top panel</w:t>
-      </w:r>
-      <w:r>
-        <w:t xml:space="preserve">) and </w:t>
-      </w:r>
-      <w:proofErr w:type="spellStart"/>
-      <w:r>
-        <w:t>V</w:t>
-      </w:r>
-      <w:r>
-        <w:rPr>
-          <w:vertAlign w:val="subscript"/>
-        </w:rPr>
-        <w:t>m</w:t>
-      </w:r>
-      <w:proofErr w:type="spellEnd"/>
-      <w:r>
-        <w:rPr>
-          <w:vertAlign w:val="subscript"/>
-        </w:rPr>
-        <w:t xml:space="preserve"> </w:t>
-      </w:r>
-      <w:r>
-        <w:t>(black, top)</w:t>
-      </w:r>
-      <w:r>
-        <w:t xml:space="preserve"> with minimal changes to </w:t>
-      </w:r>
-      <w:r>
-        <w:t>E</w:t>
-      </w:r>
-      <w:r>
-        <w:rPr>
-          <w:vertAlign w:val="subscript"/>
-        </w:rPr>
-        <w:t>K</w:t>
-      </w:r>
-      <w:r>
-        <w:t xml:space="preserve"> (green, top) and volume (middle panel</w:t>
-      </w:r>
-      <w:r>
-        <w:t>)</w:t>
-      </w:r>
-      <w:r>
-        <w:t>. (</w:t>
-      </w:r>
-      <w:r>
-        <w:rPr>
-          <w:b/>
-        </w:rPr>
-        <w:t>B</w:t>
-      </w:r>
-      <w:r>
-        <w:t xml:space="preserve">) The ATPase rate </w:t>
-      </w:r>
-      <w:r>
-        <w:t xml:space="preserve">can cause shifts to the steady state ionic gradients (top panel, colours as for </w:t>
-      </w:r>
-      <w:r>
-        <w:rPr>
-          <w:b/>
-        </w:rPr>
-        <w:t>A</w:t>
-      </w:r>
-      <w:r>
-        <w:t>) and volume (bottom panel), but these variables are relatively stable near the default pump rate (vertical dashes). (</w:t>
-      </w:r>
-      <w:r>
-        <w:rPr>
-          <w:b/>
-        </w:rPr>
-        <w:t>C</w:t>
-      </w:r>
-      <w:r>
-        <w:t>)</w:t>
-      </w:r>
-      <w:r>
-        <w:t xml:space="preserve"> g</w:t>
-      </w:r>
-      <w:r>
-        <w:rPr>
-          <w:vertAlign w:val="subscript"/>
-        </w:rPr>
-        <w:t>KCC2</w:t>
-      </w:r>
-      <w:r>
-        <w:t xml:space="preserve"> can shift the steady state variables as indicated for </w:t>
-      </w:r>
-      <w:r>
-        <w:rPr>
-          <w:b/>
-        </w:rPr>
-        <w:t>B</w:t>
-      </w:r>
-      <w:r>
-        <w:t xml:space="preserve">, but these are susceptible to small shifts in </w:t>
-      </w:r>
-      <w:r>
-        <w:t>g</w:t>
-      </w:r>
-      <w:r>
-        <w:rPr>
-          <w:vertAlign w:val="subscript"/>
-        </w:rPr>
-        <w:t>KCC2</w:t>
-      </w:r>
-      <w:r>
-        <w:rPr>
-          <w:vertAlign w:val="subscript"/>
-        </w:rPr>
-        <w:t xml:space="preserve"> </w:t>
-      </w:r>
-      <w:r>
-        <w:t>near its default value (vertical dashes). (</w:t>
-      </w:r>
-      <w:r>
-        <w:rPr>
-          <w:b/>
-        </w:rPr>
-        <w:t>D</w:t>
-      </w:r>
-      <w:r>
-        <w:t>) [Meta-analysis]</w:t>
-      </w:r>
     </w:p>
     <w:sectPr>
       <w:pgSz w:w="11906" w:h="16838"/>
@@ -1646,6 +2678,7 @@
   <w:style w:type="character" w:default="1" w:styleId="DefaultParagraphFont">
     <w:name w:val="Default Paragraph Font"/>
     <w:uiPriority w:val="1"/>
+    <w:semiHidden/>
     <w:unhideWhenUsed/>
   </w:style>
   <w:style w:type="table" w:default="1" w:styleId="TableNormal">

</xml_diff>

<commit_message>
fixed parametric-analytic overlap and other small tweaks
</commit_message>
<xml_diff>
--- a/images/figure_legend.docx
+++ b/images/figure_legend.docx
@@ -1,6 +1,6 @@
 
 <file path=word/document.xml><?xml version="1.0" encoding="utf-8"?>
-<w:document xmlns:wpc="http://schemas.microsoft.com/office/word/2010/wordprocessingCanvas" xmlns:cx="http://schemas.microsoft.com/office/drawing/2014/chartex" xmlns:cx1="http://schemas.microsoft.com/office/drawing/2015/9/8/chartex" xmlns:cx2="http://schemas.microsoft.com/office/drawing/2015/10/21/chartex" xmlns:mc="http://schemas.openxmlformats.org/markup-compatibility/2006" xmlns:o="urn:schemas-microsoft-com:office:office" xmlns:r="http://schemas.openxmlformats.org/officeDocument/2006/relationships" xmlns:m="http://schemas.openxmlformats.org/officeDocument/2006/math" xmlns:v="urn:schemas-microsoft-com:vml" xmlns:wp14="http://schemas.microsoft.com/office/word/2010/wordprocessingDrawing" xmlns:wp="http://schemas.openxmlformats.org/drawingml/2006/wordprocessingDrawing" xmlns:w10="urn:schemas-microsoft-com:office:word" xmlns:w="http://schemas.openxmlformats.org/wordprocessingml/2006/main" xmlns:w14="http://schemas.microsoft.com/office/word/2010/wordml" xmlns:w15="http://schemas.microsoft.com/office/word/2012/wordml" xmlns:w16se="http://schemas.microsoft.com/office/word/2015/wordml/symex" xmlns:wpg="http://schemas.microsoft.com/office/word/2010/wordprocessingGroup" xmlns:wpi="http://schemas.microsoft.com/office/word/2010/wordprocessingInk" xmlns:wne="http://schemas.microsoft.com/office/word/2006/wordml" xmlns:wps="http://schemas.microsoft.com/office/word/2010/wordprocessingShape" mc:Ignorable="w14 w15 w16se wp14">
+<w:document xmlns:wpc="http://schemas.microsoft.com/office/word/2010/wordprocessingCanvas" xmlns:cx="http://schemas.microsoft.com/office/drawing/2014/chartex" xmlns:cx1="http://schemas.microsoft.com/office/drawing/2015/9/8/chartex" xmlns:cx2="http://schemas.microsoft.com/office/drawing/2015/10/21/chartex" xmlns:cx3="http://schemas.microsoft.com/office/drawing/2016/5/9/chartex" xmlns:cx4="http://schemas.microsoft.com/office/drawing/2016/5/10/chartex" xmlns:cx5="http://schemas.microsoft.com/office/drawing/2016/5/11/chartex" xmlns:mc="http://schemas.openxmlformats.org/markup-compatibility/2006" xmlns:o="urn:schemas-microsoft-com:office:office" xmlns:r="http://schemas.openxmlformats.org/officeDocument/2006/relationships" xmlns:m="http://schemas.openxmlformats.org/officeDocument/2006/math" xmlns:v="urn:schemas-microsoft-com:vml" xmlns:wp14="http://schemas.microsoft.com/office/word/2010/wordprocessingDrawing" xmlns:wp="http://schemas.openxmlformats.org/drawingml/2006/wordprocessingDrawing" xmlns:w10="urn:schemas-microsoft-com:office:word" xmlns:w="http://schemas.openxmlformats.org/wordprocessingml/2006/main" xmlns:w14="http://schemas.microsoft.com/office/word/2010/wordml" xmlns:w15="http://schemas.microsoft.com/office/word/2012/wordml" xmlns:w16se="http://schemas.microsoft.com/office/word/2015/wordml/symex" xmlns:wpg="http://schemas.microsoft.com/office/word/2010/wordprocessingGroup" xmlns:wpi="http://schemas.microsoft.com/office/word/2010/wordprocessingInk" xmlns:wne="http://schemas.microsoft.com/office/word/2006/wordml" xmlns:wps="http://schemas.microsoft.com/office/word/2010/wordprocessingShape" mc:Ignorable="w14 w15 w16se wp14">
   <w:body>
     <w:p>
       <w:r>
@@ -42,7 +42,19 @@
         <w:rPr>
           <w:b/>
         </w:rPr>
-        <w:t xml:space="preserve"> provide a unified model of ion dynamics and demonstrate the importance of the Na</w:t>
+        <w:t xml:space="preserve"> </w:t>
+      </w:r>
+      <w:r>
+        <w:rPr>
+          <w:b/>
+        </w:rPr>
+        <w:t xml:space="preserve">including KCC2 </w:t>
+      </w:r>
+      <w:r>
+        <w:rPr>
+          <w:b/>
+        </w:rPr>
+        <w:t>provide a unified model of ion dynamics and demonstrate the importance of the Na</w:t>
       </w:r>
       <w:r>
         <w:rPr>
@@ -161,11 +173,7 @@
         <w:t xml:space="preserve"> are</w:t>
       </w:r>
       <w:r>
-        <w:t xml:space="preserve"> included as permeable ions; impermeable anions (magenta, </w:t>
-      </w:r>
-      <w:proofErr w:type="spellStart"/>
-      <w:r>
-        <w:t>A</w:t>
+        <w:t xml:space="preserve"> included as permeable ions; impermeable anions (magenta, A</w:t>
       </w:r>
       <w:r>
         <w:rPr>
@@ -173,7 +181,6 @@
         </w:rPr>
         <w:t>z</w:t>
       </w:r>
-      <w:proofErr w:type="spellEnd"/>
       <w:r>
         <w:t xml:space="preserve">) have </w:t>
       </w:r>
@@ -181,7 +188,13 @@
         <w:t xml:space="preserve">an </w:t>
       </w:r>
       <w:r>
-        <w:t>average intracellular charge z. The KCC2 transporter causes efflux of equal parts Cl</w:t>
+        <w:t>average intracellular charge z. The KCC2 transporter</w:t>
+      </w:r>
+      <w:r>
+        <w:t xml:space="preserve">, which by default is switched on, </w:t>
+      </w:r>
+      <w:r>
+        <w:t>causes efflux of equal parts Cl</w:t>
       </w:r>
       <w:r>
         <w:rPr>
@@ -197,6 +210,9 @@
           <w:vertAlign w:val="superscript"/>
         </w:rPr>
         <w:t>+</w:t>
+      </w:r>
+      <w:r>
+        <w:t>,</w:t>
       </w:r>
       <w:r>
         <w:t xml:space="preserve"> and the sodium-potassium ATPase effluxes 3 Na</w:t>
@@ -392,130 +408,161 @@
         <w:rPr>
           <w:b/>
         </w:rPr>
-        <w:t xml:space="preserve">Ionic </w:t>
-      </w:r>
-      <w:proofErr w:type="spellStart"/>
-      <w:r>
-        <w:rPr>
-          <w:b/>
-        </w:rPr>
-        <w:t>conductances</w:t>
-      </w:r>
-      <w:proofErr w:type="spellEnd"/>
-      <w:r>
-        <w:rPr>
-          <w:b/>
-        </w:rPr>
-        <w:t xml:space="preserve"> affect the cellular steady state provided non-passive mechanisms control some of the ionic flux: </w:t>
-      </w:r>
-      <w:proofErr w:type="spellStart"/>
-      <w:r>
-        <w:rPr>
-          <w:b/>
-        </w:rPr>
+        <w:t>Ionic conductances affect the cellular steady state provided non-passive mechanisms control some of the ionic flux: g</w:t>
+      </w:r>
+      <w:r>
+        <w:rPr>
+          <w:b/>
+          <w:vertAlign w:val="subscript"/>
+        </w:rPr>
+        <w:t>Cl</w:t>
+      </w:r>
+      <w:r>
+        <w:rPr>
+          <w:b/>
+        </w:rPr>
+        <w:t xml:space="preserve"> requires active KCC2 transporters to shift chloride homeostasis</w:t>
+      </w:r>
+      <w:r>
+        <w:rPr>
+          <w:b/>
+        </w:rPr>
+        <w:t xml:space="preserve">. </w:t>
+      </w:r>
+      <w:r>
+        <w:t>(</w:t>
+      </w:r>
+      <w:r>
+        <w:rPr>
+          <w:b/>
+        </w:rPr>
+        <w:t>A-C</w:t>
+      </w:r>
+      <w:r>
+        <w:t>)</w:t>
+      </w:r>
+      <w:r>
+        <w:rPr>
+          <w:b/>
+        </w:rPr>
+        <w:t xml:space="preserve"> </w:t>
+      </w:r>
+      <w:r>
+        <w:t xml:space="preserve">The parametric-analytic solution was run </w:t>
+      </w:r>
+      <w:r>
+        <w:t>for varying</w:t>
+      </w:r>
+      <w:r>
+        <w:t xml:space="preserve"> </w:t>
+      </w:r>
+      <w:r>
+        <w:t xml:space="preserve">ionic </w:t>
+      </w:r>
+      <w:r>
+        <w:t>conductance</w:t>
+      </w:r>
+      <w:r>
+        <w:t>s: i</w:t>
+      </w:r>
+      <w:r>
+        <w:t xml:space="preserve">n </w:t>
+      </w:r>
+      <w:r>
+        <w:rPr>
+          <w:b/>
+        </w:rPr>
+        <w:t>A</w:t>
+      </w:r>
+      <w:r>
+        <w:t xml:space="preserve"> against the sodium conductance </w:t>
+      </w:r>
+      <w:r>
         <w:t>g</w:t>
       </w:r>
       <w:r>
         <w:rPr>
-          <w:b/>
+          <w:vertAlign w:val="subscript"/>
+        </w:rPr>
+        <w:t>Na</w:t>
+      </w:r>
+      <w:r>
+        <w:t xml:space="preserve">; </w:t>
+      </w:r>
+      <w:r>
+        <w:rPr>
+          <w:b/>
+        </w:rPr>
+        <w:t>B</w:t>
+      </w:r>
+      <w:r>
+        <w:t xml:space="preserve"> potassium g</w:t>
+      </w:r>
+      <w:r>
+        <w:rPr>
+          <w:vertAlign w:val="subscript"/>
+        </w:rPr>
+        <w:t>K</w:t>
+      </w:r>
+      <w:r>
+        <w:t>; and</w:t>
+      </w:r>
+      <w:r>
+        <w:t xml:space="preserve"> </w:t>
+      </w:r>
+      <w:r>
+        <w:rPr>
+          <w:b/>
+        </w:rPr>
+        <w:t>C</w:t>
+      </w:r>
+      <w:r>
+        <w:t xml:space="preserve"> chloride g</w:t>
+      </w:r>
+      <w:r>
+        <w:rPr>
           <w:vertAlign w:val="subscript"/>
         </w:rPr>
         <w:t>Cl</w:t>
       </w:r>
-      <w:proofErr w:type="spellEnd"/>
-      <w:r>
-        <w:rPr>
-          <w:b/>
-        </w:rPr>
-        <w:t xml:space="preserve"> requires active KCC2 transporters to shift chloride homeostasis</w:t>
-      </w:r>
-      <w:r>
-        <w:rPr>
-          <w:b/>
-        </w:rPr>
-        <w:t xml:space="preserve">. </w:t>
-      </w:r>
-      <w:r>
-        <w:t>(</w:t>
-      </w:r>
-      <w:r>
-        <w:rPr>
-          <w:b/>
-        </w:rPr>
-        <w:t>A-C</w:t>
+      <w:r>
+        <w:t>. Trends in c</w:t>
+      </w:r>
+      <w:r>
+        <w:t>hanges in E</w:t>
+      </w:r>
+      <w:r>
+        <w:rPr>
+          <w:vertAlign w:val="subscript"/>
+        </w:rPr>
+        <w:t>Cl</w:t>
+      </w:r>
+      <w:r>
+        <w:t xml:space="preserve"> (blue, top panel</w:t>
+      </w:r>
+      <w:r>
+        <w:t>s</w:t>
+      </w:r>
+      <w:r>
+        <w:t>), V</w:t>
+      </w:r>
+      <w:r>
+        <w:rPr>
+          <w:vertAlign w:val="subscript"/>
+        </w:rPr>
+        <w:t xml:space="preserve">m </w:t>
+      </w:r>
+      <w:r>
+        <w:t>(black, top panel</w:t>
+      </w:r>
+      <w:r>
+        <w:t>s</w:t>
       </w:r>
       <w:r>
         <w:t>)</w:t>
       </w:r>
       <w:r>
-        <w:rPr>
-          <w:b/>
-        </w:rPr>
-        <w:t xml:space="preserve"> </w:t>
-      </w:r>
-      <w:r>
-        <w:t xml:space="preserve">The parametric-analytic solution was run </w:t>
-      </w:r>
-      <w:r>
-        <w:t>for varying</w:t>
-      </w:r>
-      <w:r>
-        <w:t xml:space="preserve"> </w:t>
-      </w:r>
-      <w:r>
-        <w:t xml:space="preserve">ionic </w:t>
-      </w:r>
-      <w:proofErr w:type="spellStart"/>
-      <w:r>
-        <w:t>conductance</w:t>
-      </w:r>
-      <w:r>
-        <w:t>s</w:t>
-      </w:r>
-      <w:proofErr w:type="spellEnd"/>
-      <w:r>
-        <w:t>: i</w:t>
-      </w:r>
-      <w:r>
-        <w:t xml:space="preserve">n </w:t>
-      </w:r>
-      <w:proofErr w:type="spellStart"/>
-      <w:r>
-        <w:rPr>
-          <w:b/>
-        </w:rPr>
-        <w:t>A</w:t>
-      </w:r>
-      <w:proofErr w:type="spellEnd"/>
-      <w:r>
-        <w:t xml:space="preserve"> against the sodium conductance </w:t>
-      </w:r>
-      <w:proofErr w:type="spellStart"/>
-      <w:r>
-        <w:t>g</w:t>
-      </w:r>
-      <w:r>
-        <w:rPr>
-          <w:vertAlign w:val="subscript"/>
-        </w:rPr>
-        <w:t>Na</w:t>
-      </w:r>
-      <w:proofErr w:type="spellEnd"/>
-      <w:r>
-        <w:t xml:space="preserve">; </w:t>
-      </w:r>
-      <w:r>
-        <w:rPr>
-          <w:b/>
-        </w:rPr>
-        <w:t>B</w:t>
-      </w:r>
-      <w:r>
-        <w:t xml:space="preserve"> potassium </w:t>
-      </w:r>
-      <w:proofErr w:type="spellStart"/>
-      <w:r>
-        <w:t>g</w:t>
+        <w:t>, E</w:t>
       </w:r>
       <w:r>
         <w:rPr>
@@ -523,25 +570,17 @@
         </w:rPr>
         <w:t>K</w:t>
       </w:r>
-      <w:proofErr w:type="spellEnd"/>
-      <w:r>
-        <w:t>; and</w:t>
-      </w:r>
-      <w:r>
-        <w:t xml:space="preserve"> </w:t>
-      </w:r>
-      <w:r>
-        <w:rPr>
-          <w:b/>
-        </w:rPr>
-        <w:t>C</w:t>
-      </w:r>
-      <w:r>
-        <w:t xml:space="preserve"> chloride </w:t>
-      </w:r>
-      <w:proofErr w:type="spellStart"/>
-      <w:r>
-        <w:t>g</w:t>
+      <w:r>
+        <w:t xml:space="preserve"> (green, top panels) and volume (bottom panels) were compared to values at the default conductance (vertical dashes). (</w:t>
+      </w:r>
+      <w:r>
+        <w:rPr>
+          <w:b/>
+        </w:rPr>
+        <w:t>D</w:t>
+      </w:r>
+      <w:r>
+        <w:t>) g</w:t>
       </w:r>
       <w:r>
         <w:rPr>
@@ -549,16 +588,8 @@
         </w:rPr>
         <w:t>Cl</w:t>
       </w:r>
-      <w:proofErr w:type="spellEnd"/>
-      <w:r>
-        <w:t>. Trends in c</w:t>
-      </w:r>
-      <w:r>
-        <w:t xml:space="preserve">hanges in </w:t>
-      </w:r>
-      <w:proofErr w:type="spellStart"/>
-      <w:r>
-        <w:t>E</w:t>
+      <w:r>
+        <w:t xml:space="preserve"> is varied again but without any flux through KCC2, and thus g</w:t>
       </w:r>
       <w:r>
         <w:rPr>
@@ -566,88 +597,6 @@
         </w:rPr>
         <w:t>Cl</w:t>
       </w:r>
-      <w:proofErr w:type="spellEnd"/>
-      <w:r>
-        <w:t xml:space="preserve"> (blue, top panel</w:t>
-      </w:r>
-      <w:r>
-        <w:t>s</w:t>
-      </w:r>
-      <w:r>
-        <w:t xml:space="preserve">), </w:t>
-      </w:r>
-      <w:proofErr w:type="spellStart"/>
-      <w:r>
-        <w:t>V</w:t>
-      </w:r>
-      <w:r>
-        <w:rPr>
-          <w:vertAlign w:val="subscript"/>
-        </w:rPr>
-        <w:t>m</w:t>
-      </w:r>
-      <w:proofErr w:type="spellEnd"/>
-      <w:r>
-        <w:rPr>
-          <w:vertAlign w:val="subscript"/>
-        </w:rPr>
-        <w:t xml:space="preserve"> </w:t>
-      </w:r>
-      <w:r>
-        <w:t>(black, top panel</w:t>
-      </w:r>
-      <w:r>
-        <w:t>s</w:t>
-      </w:r>
-      <w:r>
-        <w:t>)</w:t>
-      </w:r>
-      <w:r>
-        <w:t>, E</w:t>
-      </w:r>
-      <w:r>
-        <w:rPr>
-          <w:vertAlign w:val="subscript"/>
-        </w:rPr>
-        <w:t>K</w:t>
-      </w:r>
-      <w:r>
-        <w:t xml:space="preserve"> (green, top panels) and volume (bottom panels) were compared to values at the default conductance (vertical dashes). (</w:t>
-      </w:r>
-      <w:r>
-        <w:rPr>
-          <w:b/>
-        </w:rPr>
-        <w:t>D</w:t>
-      </w:r>
-      <w:r>
-        <w:t xml:space="preserve">) </w:t>
-      </w:r>
-      <w:proofErr w:type="spellStart"/>
-      <w:r>
-        <w:t>g</w:t>
-      </w:r>
-      <w:r>
-        <w:rPr>
-          <w:vertAlign w:val="subscript"/>
-        </w:rPr>
-        <w:t>Cl</w:t>
-      </w:r>
-      <w:proofErr w:type="spellEnd"/>
-      <w:r>
-        <w:t xml:space="preserve"> is varied again but without any flux through KCC2, and thus </w:t>
-      </w:r>
-      <w:proofErr w:type="spellStart"/>
-      <w:r>
-        <w:t>g</w:t>
-      </w:r>
-      <w:r>
-        <w:rPr>
-          <w:vertAlign w:val="subscript"/>
-        </w:rPr>
-        <w:t>Cl</w:t>
-      </w:r>
-      <w:proofErr w:type="spellEnd"/>
       <w:r>
         <w:t xml:space="preserve"> does not affect the steady state values.</w:t>
       </w:r>
@@ -692,14 +641,37 @@
         <w:t xml:space="preserve"> (bottom panel),</w:t>
       </w:r>
       <w:r>
-        <w:t xml:space="preserve"> which contributes towards flux velocity through KCC2</w:t>
-      </w:r>
-      <w:r>
-        <w:t xml:space="preserve">, causes lasting shifts in </w:t>
-      </w:r>
-      <w:proofErr w:type="spellStart"/>
-      <w:r>
-        <w:t>E</w:t>
+        <w:t xml:space="preserve"> </w:t>
+      </w:r>
+      <w:r>
+        <w:t>initially started at the default g</w:t>
+      </w:r>
+      <w:r>
+        <w:rPr>
+          <w:vertAlign w:val="subscript"/>
+        </w:rPr>
+        <w:t>KCC2</w:t>
+      </w:r>
+      <w:r>
+        <w:rPr>
+          <w:vertAlign w:val="subscript"/>
+        </w:rPr>
+        <w:t xml:space="preserve"> </w:t>
+      </w:r>
+      <w:r>
+        <w:t xml:space="preserve">of 10 nS, </w:t>
+      </w:r>
+      <w:r>
+        <w:t xml:space="preserve">which contributes towards </w:t>
+      </w:r>
+      <w:r>
+        <w:t xml:space="preserve">the total </w:t>
+      </w:r>
+      <w:r>
+        <w:t>flux through KCC2</w:t>
+      </w:r>
+      <w:r>
+        <w:t>, causes lasting shifts in E</w:t>
       </w:r>
       <w:r>
         <w:rPr>
@@ -707,26 +679,14 @@
         </w:rPr>
         <w:t>Cl</w:t>
       </w:r>
-      <w:proofErr w:type="spellEnd"/>
-      <w:r>
-        <w:t xml:space="preserve"> (blue, top panel) and </w:t>
-      </w:r>
-      <w:proofErr w:type="spellStart"/>
-      <w:r>
-        <w:t>V</w:t>
-      </w:r>
-      <w:r>
-        <w:rPr>
-          <w:vertAlign w:val="subscript"/>
-        </w:rPr>
-        <w:t>m</w:t>
-      </w:r>
-      <w:proofErr w:type="spellEnd"/>
-      <w:r>
-        <w:rPr>
-          <w:vertAlign w:val="subscript"/>
-        </w:rPr>
-        <w:t xml:space="preserve"> </w:t>
+      <w:r>
+        <w:t xml:space="preserve"> (blue, top panel) and V</w:t>
+      </w:r>
+      <w:r>
+        <w:rPr>
+          <w:vertAlign w:val="subscript"/>
+        </w:rPr>
+        <w:t xml:space="preserve">m </w:t>
       </w:r>
       <w:r>
         <w:t>(black, top) with minimal changes to E</w:t>
@@ -777,7 +737,13 @@
         <w:t>KCC2</w:t>
       </w:r>
       <w:r>
-        <w:t xml:space="preserve"> can shift the steady state variables as indicated for </w:t>
+        <w:t xml:space="preserve"> can shift the steady state variables </w:t>
+      </w:r>
+      <w:r>
+        <w:t xml:space="preserve">as well as the driving force (bottom panel) </w:t>
+      </w:r>
+      <w:r>
+        <w:t xml:space="preserve">as indicated for </w:t>
       </w:r>
       <w:r>
         <w:rPr>
@@ -786,7 +752,10 @@
         <w:t>B</w:t>
       </w:r>
       <w:r>
-        <w:t>, but these are susceptible to small shifts in g</w:t>
+        <w:t>, and</w:t>
+      </w:r>
+      <w:r>
+        <w:t xml:space="preserve"> these are susceptible to small shifts in g</w:t>
       </w:r>
       <w:r>
         <w:rPr>
@@ -905,22 +874,7 @@
         <w:t xml:space="preserve">) </w:t>
       </w:r>
       <w:r>
-        <w:t>Different intracellular</w:t>
-      </w:r>
-      <w:r>
-        <w:t xml:space="preserve"> starting concentrations of im</w:t>
-      </w:r>
-      <w:r>
-        <w:t xml:space="preserve">permeable </w:t>
-      </w:r>
-      <w:r>
-        <w:t>an</w:t>
-      </w:r>
-      <w:r>
-        <w:t xml:space="preserve">ions </w:t>
-      </w:r>
-      <w:r>
-        <w:t xml:space="preserve">do not affect the final steady state concentrations of any ions (top panels: </w:t>
+        <w:t xml:space="preserve">Different intracellular starting concentrations of impermeable anions do not affect the final steady state concentrations of any ions (top panels: </w:t>
       </w:r>
       <w:r>
         <w:rPr>
@@ -929,11 +883,7 @@
         <w:t xml:space="preserve">A </w:t>
       </w:r>
       <w:r>
-        <w:t>shows [</w:t>
-      </w:r>
-      <w:proofErr w:type="spellStart"/>
-      <w:r>
-        <w:t>A</w:t>
+        <w:t>shows [A</w:t>
       </w:r>
       <w:r>
         <w:rPr>
@@ -941,18 +891,15 @@
         </w:rPr>
         <w:t>z</w:t>
       </w:r>
-      <w:proofErr w:type="spellEnd"/>
       <w:r>
         <w:t>]</w:t>
       </w:r>
-      <w:proofErr w:type="spellStart"/>
       <w:r>
         <w:rPr>
           <w:vertAlign w:val="subscript"/>
         </w:rPr>
         <w:t>i</w:t>
       </w:r>
-      <w:proofErr w:type="spellEnd"/>
       <w:r>
         <w:t xml:space="preserve"> only; </w:t>
       </w:r>
@@ -963,11 +910,7 @@
         <w:t xml:space="preserve">B </w:t>
       </w:r>
       <w:r>
-        <w:t xml:space="preserve">shows </w:t>
-      </w:r>
-      <w:proofErr w:type="spellStart"/>
-      <w:r>
-        <w:t>E</w:t>
+        <w:t>shows E</w:t>
       </w:r>
       <w:r>
         <w:rPr>
@@ -975,35 +918,125 @@
         </w:rPr>
         <w:t>Cl</w:t>
       </w:r>
-      <w:proofErr w:type="spellEnd"/>
-      <w:r>
-        <w:t xml:space="preserve"> </w:t>
-      </w:r>
-      <w:r>
-        <w:t>in blue</w:t>
-      </w:r>
-      <w:r>
-        <w:t xml:space="preserve">, </w:t>
-      </w:r>
-      <w:proofErr w:type="spellStart"/>
-      <w:r>
-        <w:t>V</w:t>
-      </w:r>
-      <w:r>
-        <w:rPr>
-          <w:vertAlign w:val="subscript"/>
-        </w:rPr>
-        <w:t>m</w:t>
-      </w:r>
-      <w:proofErr w:type="spellEnd"/>
-      <w:r>
-        <w:rPr>
-          <w:vertAlign w:val="subscript"/>
-        </w:rPr>
-        <w:t xml:space="preserve"> </w:t>
-      </w:r>
-      <w:r>
-        <w:t>in black and</w:t>
+      <w:r>
+        <w:t xml:space="preserve"> in blue, V</w:t>
+      </w:r>
+      <w:r>
+        <w:rPr>
+          <w:vertAlign w:val="subscript"/>
+        </w:rPr>
+        <w:t xml:space="preserve">m </w:t>
+      </w:r>
+      <w:r>
+        <w:t>in black and E</w:t>
+      </w:r>
+      <w:r>
+        <w:rPr>
+          <w:vertAlign w:val="subscript"/>
+        </w:rPr>
+        <w:t>K</w:t>
+      </w:r>
+      <w:r>
+        <w:t xml:space="preserve"> in green over varying initial [A</w:t>
+      </w:r>
+      <w:r>
+        <w:rPr>
+          <w:vertAlign w:val="superscript"/>
+        </w:rPr>
+        <w:t>z</w:t>
+      </w:r>
+      <w:r>
+        <w:t>]</w:t>
+      </w:r>
+      <w:r>
+        <w:rPr>
+          <w:vertAlign w:val="subscript"/>
+        </w:rPr>
+        <w:t>i</w:t>
+      </w:r>
+      <w:r>
+        <w:t>), but does cause differences in the steady state volume (bottom panels) linearly proportional to [A</w:t>
+      </w:r>
+      <w:r>
+        <w:rPr>
+          <w:vertAlign w:val="superscript"/>
+        </w:rPr>
+        <w:t>z</w:t>
+      </w:r>
+      <w:r>
+        <w:t>]</w:t>
+      </w:r>
+      <w:r>
+        <w:rPr>
+          <w:vertAlign w:val="subscript"/>
+        </w:rPr>
+        <w:t>i</w:t>
+      </w:r>
+      <w:r>
+        <w:t xml:space="preserve"> (</w:t>
+      </w:r>
+      <w:r>
+        <w:rPr>
+          <w:b/>
+        </w:rPr>
+        <w:t>B</w:t>
+      </w:r>
+      <w:r>
+        <w:t>). (</w:t>
+      </w:r>
+      <w:r>
+        <w:rPr>
+          <w:b/>
+        </w:rPr>
+        <w:t>C</w:t>
+      </w:r>
+      <w:r>
+        <w:t xml:space="preserve">) </w:t>
+      </w:r>
+      <w:r>
+        <w:t>An</w:t>
+      </w:r>
+      <w:r>
+        <w:t xml:space="preserve"> influx of impermeant anions at a constant rate of the same average charge </w:t>
+      </w:r>
+      <w:r>
+        <w:rPr>
+          <w:i/>
+        </w:rPr>
+        <w:t>z</w:t>
+      </w:r>
+      <w:r>
+        <w:t xml:space="preserve"> as the intracellular A</w:t>
+      </w:r>
+      <w:r>
+        <w:rPr>
+          <w:vertAlign w:val="superscript"/>
+        </w:rPr>
+        <w:t>z</w:t>
+      </w:r>
+      <w:r>
+        <w:t xml:space="preserve"> causes transients shifts in E</w:t>
+      </w:r>
+      <w:r>
+        <w:rPr>
+          <w:vertAlign w:val="subscript"/>
+        </w:rPr>
+        <w:t>Cl</w:t>
+      </w:r>
+      <w:r>
+        <w:t xml:space="preserve"> (blue, top panel), V</w:t>
+      </w:r>
+      <w:r>
+        <w:rPr>
+          <w:vertAlign w:val="subscript"/>
+        </w:rPr>
+        <w:t xml:space="preserve">m </w:t>
+      </w:r>
+      <w:r>
+        <w:t>(black)</w:t>
+      </w:r>
+      <w:r>
+        <w:t>,</w:t>
       </w:r>
       <w:r>
         <w:t xml:space="preserve"> E</w:t>
@@ -1015,20 +1048,10 @@
         <w:t>K</w:t>
       </w:r>
       <w:r>
-        <w:t xml:space="preserve"> in </w:t>
-      </w:r>
-      <w:r>
-        <w:t>green</w:t>
-      </w:r>
-      <w:r>
-        <w:t xml:space="preserve"> over varying initial </w:t>
-      </w:r>
-      <w:r>
-        <w:t>[</w:t>
-      </w:r>
-      <w:proofErr w:type="spellStart"/>
-      <w:r>
-        <w:t>A</w:t>
+        <w:t xml:space="preserve"> (green)</w:t>
+      </w:r>
+      <w:r>
+        <w:t xml:space="preserve"> and [A</w:t>
       </w:r>
       <w:r>
         <w:rPr>
@@ -1036,27 +1059,26 @@
         </w:rPr>
         <w:t>z</w:t>
       </w:r>
-      <w:proofErr w:type="spellEnd"/>
       <w:r>
         <w:t>]</w:t>
       </w:r>
-      <w:proofErr w:type="spellStart"/>
       <w:r>
         <w:rPr>
           <w:vertAlign w:val="subscript"/>
         </w:rPr>
         <w:t>i</w:t>
       </w:r>
-      <w:proofErr w:type="spellEnd"/>
-      <w:r>
-        <w:t xml:space="preserve">), but does cause differences in the steady state volume (bottom panels) linearly proportional to </w:t>
-      </w:r>
-      <w:r>
-        <w:t>[</w:t>
-      </w:r>
-      <w:proofErr w:type="spellStart"/>
-      <w:r>
-        <w:t>A</w:t>
+      <w:r>
+        <w:t xml:space="preserve"> (magenta, bottom panel) for the duration of the influx, and sustained increases in volume (black, middle panel). (</w:t>
+      </w:r>
+      <w:r>
+        <w:rPr>
+          <w:b/>
+        </w:rPr>
+        <w:t>D</w:t>
+      </w:r>
+      <w:r>
+        <w:t>) Similarly, the addition of extracellular impermeant anions in an osmo-neutral manner and without affecting [A</w:t>
       </w:r>
       <w:r>
         <w:rPr>
@@ -1064,29 +1086,17 @@
         </w:rPr>
         <w:t>z</w:t>
       </w:r>
-      <w:proofErr w:type="spellEnd"/>
       <w:r>
         <w:t>]</w:t>
       </w:r>
-      <w:proofErr w:type="spellStart"/>
       <w:r>
         <w:rPr>
           <w:vertAlign w:val="subscript"/>
         </w:rPr>
         <w:t>i</w:t>
       </w:r>
-      <w:proofErr w:type="spellEnd"/>
-      <w:r>
-        <w:t xml:space="preserve"> (</w:t>
-      </w:r>
-      <w:r>
-        <w:rPr>
-          <w:b/>
-        </w:rPr>
-        <w:t>B</w:t>
-      </w:r>
-      <w:r>
-        <w:t>). (</w:t>
+      <w:r>
+        <w:t xml:space="preserve"> causes transient shifts in the permeable ion gradients (top panel, colours as in </w:t>
       </w:r>
       <w:r>
         <w:rPr>
@@ -1095,222 +1105,14 @@
         <w:t>C</w:t>
       </w:r>
       <w:r>
-        <w:t xml:space="preserve">) </w:t>
-      </w:r>
-      <w:r>
-        <w:t>An</w:t>
-      </w:r>
-      <w:r>
-        <w:t xml:space="preserve"> influx of </w:t>
-      </w:r>
-      <w:proofErr w:type="spellStart"/>
-      <w:r>
-        <w:t>impermeant</w:t>
-      </w:r>
-      <w:proofErr w:type="spellEnd"/>
-      <w:r>
-        <w:t xml:space="preserve"> anions at a constant rate of the same average charge </w:t>
-      </w:r>
-      <w:r>
-        <w:rPr>
-          <w:i/>
+        <w:t>), and sustained changes in cellular volume (black, middle panel) as well as the extracellular A</w:t>
+      </w:r>
+      <w:r>
+        <w:rPr>
+          <w:vertAlign w:val="superscript"/>
         </w:rPr>
         <w:t>z</w:t>
       </w:r>
-      <w:r>
-        <w:t xml:space="preserve"> as the intracellular </w:t>
-      </w:r>
-      <w:proofErr w:type="spellStart"/>
-      <w:r>
-        <w:t>A</w:t>
-      </w:r>
-      <w:r>
-        <w:rPr>
-          <w:vertAlign w:val="superscript"/>
-        </w:rPr>
-        <w:t>z</w:t>
-      </w:r>
-      <w:proofErr w:type="spellEnd"/>
-      <w:r>
-        <w:t xml:space="preserve"> causes transients shifts in </w:t>
-      </w:r>
-      <w:proofErr w:type="spellStart"/>
-      <w:r>
-        <w:t>E</w:t>
-      </w:r>
-      <w:r>
-        <w:rPr>
-          <w:vertAlign w:val="subscript"/>
-        </w:rPr>
-        <w:t>Cl</w:t>
-      </w:r>
-      <w:proofErr w:type="spellEnd"/>
-      <w:r>
-        <w:t xml:space="preserve"> </w:t>
-      </w:r>
-      <w:r>
-        <w:t>(</w:t>
-      </w:r>
-      <w:r>
-        <w:t>blue,</w:t>
-      </w:r>
-      <w:r>
-        <w:t xml:space="preserve"> top panel),</w:t>
-      </w:r>
-      <w:r>
-        <w:t xml:space="preserve"> </w:t>
-      </w:r>
-      <w:proofErr w:type="spellStart"/>
-      <w:r>
-        <w:t>V</w:t>
-      </w:r>
-      <w:r>
-        <w:rPr>
-          <w:vertAlign w:val="subscript"/>
-        </w:rPr>
-        <w:t>m</w:t>
-      </w:r>
-      <w:proofErr w:type="spellEnd"/>
-      <w:r>
-        <w:rPr>
-          <w:vertAlign w:val="subscript"/>
-        </w:rPr>
-        <w:t xml:space="preserve"> </w:t>
-      </w:r>
-      <w:r>
-        <w:t>(</w:t>
-      </w:r>
-      <w:r>
-        <w:t>black</w:t>
-      </w:r>
-      <w:r>
-        <w:t>)</w:t>
-      </w:r>
-      <w:r>
-        <w:t>,</w:t>
-      </w:r>
-      <w:r>
-        <w:t xml:space="preserve"> E</w:t>
-      </w:r>
-      <w:r>
-        <w:rPr>
-          <w:vertAlign w:val="subscript"/>
-        </w:rPr>
-        <w:t>K</w:t>
-      </w:r>
-      <w:r>
-        <w:t xml:space="preserve"> </w:t>
-      </w:r>
-      <w:r>
-        <w:t>(</w:t>
-      </w:r>
-      <w:r>
-        <w:t>green</w:t>
-      </w:r>
-      <w:r>
-        <w:t>)</w:t>
-      </w:r>
-      <w:r>
-        <w:t xml:space="preserve"> and [</w:t>
-      </w:r>
-      <w:proofErr w:type="spellStart"/>
-      <w:r>
-        <w:t>A</w:t>
-      </w:r>
-      <w:r>
-        <w:rPr>
-          <w:vertAlign w:val="superscript"/>
-        </w:rPr>
-        <w:t>z</w:t>
-      </w:r>
-      <w:proofErr w:type="spellEnd"/>
-      <w:r>
-        <w:t>]</w:t>
-      </w:r>
-      <w:proofErr w:type="spellStart"/>
-      <w:r>
-        <w:rPr>
-          <w:vertAlign w:val="subscript"/>
-        </w:rPr>
-        <w:t>i</w:t>
-      </w:r>
-      <w:proofErr w:type="spellEnd"/>
-      <w:r>
-        <w:t xml:space="preserve"> (magenta, bottom panel) for the duration of the influx, and sustained increases in volume (black, middle panel). (</w:t>
-      </w:r>
-      <w:r>
-        <w:rPr>
-          <w:b/>
-        </w:rPr>
-        <w:t>D</w:t>
-      </w:r>
-      <w:r>
-        <w:t xml:space="preserve">) Similarly, the addition of extracellular </w:t>
-      </w:r>
-      <w:proofErr w:type="spellStart"/>
-      <w:r>
-        <w:t>impermeant</w:t>
-      </w:r>
-      <w:proofErr w:type="spellEnd"/>
-      <w:r>
-        <w:t xml:space="preserve"> anions in an </w:t>
-      </w:r>
-      <w:proofErr w:type="spellStart"/>
-      <w:r>
-        <w:t>osmo</w:t>
-      </w:r>
-      <w:proofErr w:type="spellEnd"/>
-      <w:r>
-        <w:t xml:space="preserve">-neutral manner and without affecting </w:t>
-      </w:r>
-      <w:r>
-        <w:t>[</w:t>
-      </w:r>
-      <w:proofErr w:type="spellStart"/>
-      <w:r>
-        <w:t>A</w:t>
-      </w:r>
-      <w:r>
-        <w:rPr>
-          <w:vertAlign w:val="superscript"/>
-        </w:rPr>
-        <w:t>z</w:t>
-      </w:r>
-      <w:proofErr w:type="spellEnd"/>
-      <w:r>
-        <w:t>]</w:t>
-      </w:r>
-      <w:proofErr w:type="spellStart"/>
-      <w:r>
-        <w:rPr>
-          <w:vertAlign w:val="subscript"/>
-        </w:rPr>
-        <w:t>i</w:t>
-      </w:r>
-      <w:proofErr w:type="spellEnd"/>
-      <w:r>
-        <w:t xml:space="preserve"> causes transient shifts in the permeable ion gradients (top panel, colours as in </w:t>
-      </w:r>
-      <w:r>
-        <w:rPr>
-          <w:b/>
-        </w:rPr>
-        <w:t>C</w:t>
-      </w:r>
-      <w:r>
-        <w:t xml:space="preserve">), and sustained changes in cellular volume (black, middle panel) as well as the extracellular </w:t>
-      </w:r>
-      <w:proofErr w:type="spellStart"/>
-      <w:r>
-        <w:t>A</w:t>
-      </w:r>
-      <w:r>
-        <w:rPr>
-          <w:vertAlign w:val="superscript"/>
-        </w:rPr>
-        <w:t>z</w:t>
-      </w:r>
-      <w:proofErr w:type="spellEnd"/>
       <w:r>
         <w:t xml:space="preserve"> concentration.</w:t>
       </w:r>
@@ -1331,37 +1133,7 @@
         <w:rPr>
           <w:b/>
         </w:rPr>
-        <w:t xml:space="preserve">Changes in the concentrations of impermeable anions </w:t>
-      </w:r>
-      <w:r>
-        <w:rPr>
-          <w:b/>
-        </w:rPr>
-        <w:t>that also result in shifts in</w:t>
-      </w:r>
-      <w:r>
-        <w:rPr>
-          <w:b/>
-        </w:rPr>
-        <w:t xml:space="preserve"> average charge </w:t>
-      </w:r>
-      <w:r>
-        <w:rPr>
-          <w:b/>
-        </w:rPr>
-        <w:t>may affect ionic</w:t>
-      </w:r>
-      <w:r>
-        <w:rPr>
-          <w:b/>
-        </w:rPr>
-        <w:t xml:space="preserve"> homeostasis</w:t>
-      </w:r>
-      <w:r>
-        <w:rPr>
-          <w:b/>
-        </w:rPr>
-        <w:t xml:space="preserve">, with </w:t>
+        <w:t xml:space="preserve">Changes in the concentrations of impermeable anions that also result in shifts in average charge may affect ionic homeostasis, with </w:t>
       </w:r>
       <w:r>
         <w:rPr>
@@ -1385,15 +1157,7 @@
         <w:t>ing the charge of a cert</w:t>
       </w:r>
       <w:r>
-        <w:t xml:space="preserve">ain species of </w:t>
-      </w:r>
-      <w:proofErr w:type="spellStart"/>
-      <w:r>
-        <w:t>impermeant</w:t>
-      </w:r>
-      <w:proofErr w:type="spellEnd"/>
-      <w:r>
-        <w:t xml:space="preserve"> anions from -0.7 to -1</w:t>
+        <w:t>ain species of impermeant anions from -0.7 to -1</w:t>
       </w:r>
       <w:r>
         <w:t xml:space="preserve">, </w:t>
@@ -1426,475 +1190,332 @@
         <w:t xml:space="preserve">the total concentration </w:t>
       </w:r>
       <w:r>
-        <w:t>[</w:t>
-      </w:r>
-      <w:proofErr w:type="spellStart"/>
-      <w:r>
+        <w:t>[A</w:t>
+      </w:r>
+      <w:r>
+        <w:rPr>
+          <w:vertAlign w:val="superscript"/>
+        </w:rPr>
+        <w:t>z</w:t>
+      </w:r>
+      <w:r>
+        <w:t>]</w:t>
+      </w:r>
+      <w:r>
+        <w:rPr>
+          <w:vertAlign w:val="subscript"/>
+        </w:rPr>
+        <w:t>i</w:t>
+      </w:r>
+      <w:r>
+        <w:t>, causes persistent depolarsations in E</w:t>
+      </w:r>
+      <w:r>
+        <w:rPr>
+          <w:vertAlign w:val="subscript"/>
+        </w:rPr>
+        <w:t>Cl</w:t>
+      </w:r>
+      <w:r>
+        <w:t xml:space="preserve"> (blue, top panel), V</w:t>
+      </w:r>
+      <w:r>
+        <w:rPr>
+          <w:vertAlign w:val="subscript"/>
+        </w:rPr>
+        <w:t xml:space="preserve">m </w:t>
+      </w:r>
+      <w:r>
+        <w:t>(black) and E</w:t>
+      </w:r>
+      <w:r>
+        <w:rPr>
+          <w:vertAlign w:val="subscript"/>
+        </w:rPr>
+        <w:t>K</w:t>
+      </w:r>
+      <w:r>
+        <w:t xml:space="preserve"> (green) with moderate increases in volume (middle panel). (</w:t>
+      </w:r>
+      <w:r>
+        <w:rPr>
+          <w:b/>
+        </w:rPr>
+        <w:t>B</w:t>
+      </w:r>
+      <w:r>
+        <w:t>) The parametric-analytic solution including KCC2 (solid lines)</w:t>
+      </w:r>
+      <w:r>
+        <w:t xml:space="preserve"> </w:t>
+      </w:r>
+      <w:r>
+        <w:t xml:space="preserve">for varying </w:t>
+      </w:r>
+      <w:r>
+        <w:rPr>
+          <w:i/>
+        </w:rPr>
+        <w:t>z</w:t>
+      </w:r>
+      <w:r>
+        <w:t xml:space="preserve"> predicts time series runs</w:t>
+      </w:r>
+      <w:r>
+        <w:t xml:space="preserve"> based on the mechanism in </w:t>
+      </w:r>
+      <w:r>
+        <w:rPr>
+          <w:b/>
+        </w:rPr>
         <w:t>A</w:t>
       </w:r>
       <w:r>
+        <w:t xml:space="preserve"> (dots) in all parameters: E</w:t>
+      </w:r>
+      <w:r>
+        <w:rPr>
+          <w:vertAlign w:val="subscript"/>
+        </w:rPr>
+        <w:t>Cl</w:t>
+      </w:r>
+      <w:r>
+        <w:t>, V</w:t>
+      </w:r>
+      <w:r>
+        <w:rPr>
+          <w:vertAlign w:val="subscript"/>
+        </w:rPr>
+        <w:t xml:space="preserve">m </w:t>
+      </w:r>
+      <w:r>
+        <w:t>and E</w:t>
+      </w:r>
+      <w:r>
+        <w:rPr>
+          <w:vertAlign w:val="subscript"/>
+        </w:rPr>
+        <w:t>K</w:t>
+      </w:r>
+      <w:r>
+        <w:t xml:space="preserve"> (colours as in</w:t>
+      </w:r>
+      <w:r>
+        <w:rPr>
+          <w:b/>
+        </w:rPr>
+        <w:t xml:space="preserve"> A</w:t>
+      </w:r>
+      <w:r>
+        <w:t>, top panel); [A</w:t>
+      </w:r>
+      <w:r>
         <w:rPr>
           <w:vertAlign w:val="superscript"/>
         </w:rPr>
         <w:t>z</w:t>
       </w:r>
-      <w:proofErr w:type="spellEnd"/>
       <w:r>
         <w:t>]</w:t>
       </w:r>
-      <w:proofErr w:type="spellStart"/>
       <w:r>
         <w:rPr>
           <w:vertAlign w:val="subscript"/>
         </w:rPr>
         <w:t>i</w:t>
       </w:r>
-      <w:proofErr w:type="spellEnd"/>
-      <w:r>
-        <w:t xml:space="preserve">, causes persistent </w:t>
-      </w:r>
-      <w:proofErr w:type="spellStart"/>
-      <w:r>
-        <w:t>depolarsations</w:t>
-      </w:r>
-      <w:proofErr w:type="spellEnd"/>
-      <w:r>
-        <w:t xml:space="preserve"> </w:t>
-      </w:r>
-      <w:r>
-        <w:t xml:space="preserve">in </w:t>
-      </w:r>
-      <w:proofErr w:type="spellStart"/>
-      <w:r>
-        <w:t>E</w:t>
-      </w:r>
-      <w:r>
-        <w:rPr>
-          <w:vertAlign w:val="subscript"/>
-        </w:rPr>
-        <w:t>Cl</w:t>
-      </w:r>
-      <w:proofErr w:type="spellEnd"/>
-      <w:r>
-        <w:t xml:space="preserve"> (blue, top panel), </w:t>
-      </w:r>
-      <w:proofErr w:type="spellStart"/>
-      <w:r>
-        <w:t>V</w:t>
-      </w:r>
-      <w:r>
-        <w:rPr>
-          <w:vertAlign w:val="subscript"/>
-        </w:rPr>
-        <w:t>m</w:t>
-      </w:r>
-      <w:proofErr w:type="spellEnd"/>
-      <w:r>
-        <w:rPr>
-          <w:vertAlign w:val="subscript"/>
-        </w:rPr>
-        <w:t xml:space="preserve"> </w:t>
-      </w:r>
-      <w:r>
-        <w:t>(black)</w:t>
-      </w:r>
-      <w:r>
-        <w:t xml:space="preserve"> and</w:t>
-      </w:r>
-      <w:r>
-        <w:t xml:space="preserve"> E</w:t>
-      </w:r>
-      <w:r>
-        <w:rPr>
-          <w:vertAlign w:val="subscript"/>
-        </w:rPr>
-        <w:t>K</w:t>
-      </w:r>
-      <w:r>
-        <w:t xml:space="preserve"> (green)</w:t>
-      </w:r>
-      <w:r>
-        <w:t xml:space="preserve"> with moderate increases in</w:t>
-      </w:r>
-      <w:r>
-        <w:t xml:space="preserve"> </w:t>
-      </w:r>
-      <w:r>
-        <w:t>volume (middle panel). (</w:t>
-      </w:r>
-      <w:r>
-        <w:rPr>
-          <w:b/>
-        </w:rPr>
-        <w:t>B</w:t>
-      </w:r>
-      <w:r>
-        <w:t xml:space="preserve">) </w:t>
-      </w:r>
-      <w:r>
-        <w:t>The parametric-analytic solution including KCC2 (solid lines)</w:t>
-      </w:r>
-      <w:r>
-        <w:t xml:space="preserve"> </w:t>
-      </w:r>
-      <w:r>
-        <w:t xml:space="preserve">for varying </w:t>
-      </w:r>
-      <w:r>
-        <w:rPr>
-          <w:i/>
-        </w:rPr>
-        <w:t>z</w:t>
-      </w:r>
-      <w:r>
-        <w:t xml:space="preserve"> predicts time series runs</w:t>
-      </w:r>
-      <w:r>
-        <w:t xml:space="preserve"> based on the mechanism in </w:t>
-      </w:r>
-      <w:r>
-        <w:rPr>
-          <w:b/>
-        </w:rPr>
-        <w:t>A</w:t>
-      </w:r>
-      <w:r>
-        <w:t xml:space="preserve"> (dots) in all parameters: </w:t>
-      </w:r>
-      <w:proofErr w:type="spellStart"/>
-      <w:r>
-        <w:t>E</w:t>
-      </w:r>
-      <w:r>
-        <w:rPr>
-          <w:vertAlign w:val="subscript"/>
-        </w:rPr>
-        <w:t>Cl</w:t>
-      </w:r>
-      <w:proofErr w:type="spellEnd"/>
-      <w:r>
-        <w:t xml:space="preserve">, </w:t>
-      </w:r>
-      <w:proofErr w:type="spellStart"/>
-      <w:r>
-        <w:t>V</w:t>
-      </w:r>
-      <w:r>
-        <w:rPr>
-          <w:vertAlign w:val="subscript"/>
-        </w:rPr>
-        <w:t>m</w:t>
-      </w:r>
-      <w:proofErr w:type="spellEnd"/>
-      <w:r>
-        <w:rPr>
-          <w:vertAlign w:val="subscript"/>
-        </w:rPr>
-        <w:t xml:space="preserve"> </w:t>
-      </w:r>
-      <w:r>
-        <w:t>and E</w:t>
-      </w:r>
-      <w:r>
-        <w:rPr>
-          <w:vertAlign w:val="subscript"/>
-        </w:rPr>
-        <w:t>K</w:t>
-      </w:r>
       <w:r>
         <w:t xml:space="preserve"> (</w:t>
-      </w:r>
-      <w:r>
-        <w:t xml:space="preserve">colours as </w:t>
-      </w:r>
-      <w:r>
-        <w:t>in</w:t>
-      </w:r>
-      <w:r>
-        <w:rPr>
-          <w:b/>
-        </w:rPr>
-        <w:t xml:space="preserve"> A</w:t>
-      </w:r>
-      <w:r>
-        <w:t xml:space="preserve">, </w:t>
-      </w:r>
-      <w:r>
-        <w:t>top panel); [</w:t>
-      </w:r>
-      <w:proofErr w:type="spellStart"/>
-      <w:r>
-        <w:t>A</w:t>
-      </w:r>
-      <w:r>
-        <w:rPr>
-          <w:vertAlign w:val="superscript"/>
-        </w:rPr>
-        <w:t>z</w:t>
-      </w:r>
-      <w:proofErr w:type="spellEnd"/>
-      <w:r>
-        <w:t>]</w:t>
-      </w:r>
-      <w:proofErr w:type="spellStart"/>
-      <w:r>
-        <w:rPr>
-          <w:vertAlign w:val="subscript"/>
-        </w:rPr>
-        <w:t>i</w:t>
-      </w:r>
-      <w:proofErr w:type="spellEnd"/>
-      <w:r>
-        <w:t xml:space="preserve"> (</w:t>
-      </w:r>
-      <w:r>
-        <w:t>magenta, right axis of bottom panel</w:t>
-      </w:r>
-      <w:r>
-        <w:t>)</w:t>
-      </w:r>
-      <w:r>
-        <w:t>;</w:t>
-      </w:r>
-      <w:r>
-        <w:t xml:space="preserve"> and volume (</w:t>
-      </w:r>
-      <w:r>
-        <w:t xml:space="preserve">black, left axis of </w:t>
-      </w:r>
-      <w:r>
-        <w:t>bottom</w:t>
-      </w:r>
-      <w:r>
-        <w:t xml:space="preserve"> panel</w:t>
-      </w:r>
-      <w:r>
-        <w:t xml:space="preserve">). The vertical dashes indicate the state at default </w:t>
-      </w:r>
-      <w:r>
-        <w:rPr>
-          <w:i/>
-        </w:rPr>
-        <w:t>z</w:t>
-      </w:r>
-      <w:r>
-        <w:t>,</w:t>
-      </w:r>
-      <w:r>
-        <w:rPr>
-          <w:i/>
-        </w:rPr>
-        <w:t xml:space="preserve"> </w:t>
-      </w:r>
-      <w:r>
-        <w:t>-0.85</w:t>
-      </w:r>
-      <w:r>
-        <w:t>.</w:t>
-      </w:r>
-      <w:r>
-        <w:t xml:space="preserve"> (</w:t>
-      </w:r>
-      <w:r>
-        <w:rPr>
-          <w:b/>
-        </w:rPr>
-        <w:t>C</w:t>
-      </w:r>
-      <w:r>
-        <w:t xml:space="preserve">) </w:t>
-      </w:r>
-      <w:r>
-        <w:t>An influx</w:t>
-      </w:r>
-      <w:r>
-        <w:t xml:space="preserve"> </w:t>
-      </w:r>
-      <w:r>
-        <w:t>of a</w:t>
-      </w:r>
-      <w:r>
-        <w:t xml:space="preserve"> species of </w:t>
-      </w:r>
-      <w:proofErr w:type="spellStart"/>
-      <w:r>
-        <w:t>impermeant</w:t>
-      </w:r>
-      <w:proofErr w:type="spellEnd"/>
-      <w:r>
-        <w:t xml:space="preserve"> anions</w:t>
-      </w:r>
-      <w:r>
-        <w:t xml:space="preserve"> with charge -1</w:t>
-      </w:r>
-      <w:r>
-        <w:t xml:space="preserve">, that is decreasing </w:t>
-      </w:r>
-      <w:r>
-        <w:rPr>
-          <w:i/>
-        </w:rPr>
-        <w:t xml:space="preserve">z </w:t>
-      </w:r>
-      <w:r>
-        <w:t xml:space="preserve">(bottom panel) and increasing </w:t>
-      </w:r>
-      <w:r>
-        <w:t>[</w:t>
-      </w:r>
-      <w:proofErr w:type="spellStart"/>
-      <w:r>
-        <w:t>A</w:t>
-      </w:r>
-      <w:r>
-        <w:rPr>
-          <w:vertAlign w:val="superscript"/>
-        </w:rPr>
-        <w:t>z</w:t>
-      </w:r>
-      <w:proofErr w:type="spellEnd"/>
-      <w:r>
-        <w:t>]</w:t>
-      </w:r>
-      <w:proofErr w:type="spellStart"/>
-      <w:r>
-        <w:rPr>
-          <w:vertAlign w:val="subscript"/>
-        </w:rPr>
-        <w:t>i</w:t>
-      </w:r>
-      <w:proofErr w:type="spellEnd"/>
-      <w:r>
-        <w:t>,</w:t>
-      </w:r>
-      <w:r>
-        <w:t xml:space="preserve"> </w:t>
-      </w:r>
-      <w:r>
-        <w:t xml:space="preserve">causes persistent </w:t>
-      </w:r>
-      <w:proofErr w:type="spellStart"/>
-      <w:r>
-        <w:t>depolarsations</w:t>
-      </w:r>
-      <w:proofErr w:type="spellEnd"/>
-      <w:r>
-        <w:t xml:space="preserve"> in </w:t>
-      </w:r>
-      <w:proofErr w:type="spellStart"/>
-      <w:r>
-        <w:t>E</w:t>
-      </w:r>
-      <w:r>
-        <w:rPr>
-          <w:vertAlign w:val="subscript"/>
-        </w:rPr>
-        <w:t>Cl</w:t>
-      </w:r>
-      <w:proofErr w:type="spellEnd"/>
-      <w:r>
-        <w:t>,</w:t>
-      </w:r>
-      <w:r>
-        <w:t xml:space="preserve"> </w:t>
-      </w:r>
-      <w:proofErr w:type="spellStart"/>
-      <w:r>
-        <w:t>V</w:t>
-      </w:r>
-      <w:r>
-        <w:rPr>
-          <w:vertAlign w:val="subscript"/>
-        </w:rPr>
-        <w:t>m</w:t>
-      </w:r>
-      <w:proofErr w:type="spellEnd"/>
-      <w:r>
-        <w:rPr>
-          <w:vertAlign w:val="subscript"/>
-        </w:rPr>
-        <w:t xml:space="preserve"> </w:t>
-      </w:r>
-      <w:r>
-        <w:t>and E</w:t>
-      </w:r>
-      <w:r>
-        <w:rPr>
-          <w:vertAlign w:val="subscript"/>
-        </w:rPr>
-        <w:t>K</w:t>
-      </w:r>
-      <w:r>
-        <w:t xml:space="preserve"> (</w:t>
-      </w:r>
-      <w:r>
-        <w:t>colours as in</w:t>
-      </w:r>
-      <w:r>
-        <w:rPr>
-          <w:b/>
-        </w:rPr>
-        <w:t xml:space="preserve"> A</w:t>
-      </w:r>
-      <w:r>
-        <w:t>, top panel</w:t>
-      </w:r>
-      <w:r>
-        <w:t xml:space="preserve">) with </w:t>
-      </w:r>
-      <w:r>
-        <w:t>large</w:t>
-      </w:r>
-      <w:r>
-        <w:t xml:space="preserve"> increases in volume (middle panel).</w:t>
-      </w:r>
-      <w:r>
-        <w:t xml:space="preserve"> (</w:t>
-      </w:r>
-      <w:r>
-        <w:rPr>
-          <w:b/>
-        </w:rPr>
-        <w:t>D</w:t>
-      </w:r>
-      <w:r>
-        <w:t xml:space="preserve">) Repeating the mechanism in </w:t>
-      </w:r>
-      <w:r>
-        <w:rPr>
-          <w:b/>
-        </w:rPr>
-        <w:t xml:space="preserve">C </w:t>
-      </w:r>
-      <w:r>
-        <w:t xml:space="preserve">for species with different charges </w:t>
-      </w:r>
-      <w:proofErr w:type="spellStart"/>
-      <w:r>
-        <w:rPr>
-          <w:i/>
-        </w:rPr>
-        <w:t>z</w:t>
-      </w:r>
-      <w:r>
-        <w:rPr>
-          <w:i/>
-          <w:vertAlign w:val="subscript"/>
-        </w:rPr>
-        <w:t>flux</w:t>
-      </w:r>
-      <w:proofErr w:type="spellEnd"/>
-      <w:r>
-        <w:rPr>
-          <w:i/>
-        </w:rPr>
-        <w:t xml:space="preserve"> </w:t>
-      </w:r>
-      <w:r>
-        <w:t>causes massive changes in volume for small shifts in the average intracellular charge.</w:t>
       </w:r>
       <w:bookmarkStart w:id="0" w:name="_GoBack"/>
       <w:bookmarkEnd w:id="0"/>
+      <w:r>
+        <w:t>second-to-top</w:t>
+      </w:r>
+      <w:r>
+        <w:t xml:space="preserve"> panel)</w:t>
+      </w:r>
+      <w:r>
+        <w:t>;</w:t>
+      </w:r>
+      <w:r>
+        <w:t xml:space="preserve"> volume (third-to-top</w:t>
+      </w:r>
+      <w:r>
+        <w:t xml:space="preserve"> panel)</w:t>
+      </w:r>
+      <w:r>
+        <w:t>; and the driving force of chloride DF (bottom panel)</w:t>
+      </w:r>
+      <w:r>
+        <w:t xml:space="preserve">. The vertical dashes indicate the state at default </w:t>
+      </w:r>
+      <w:r>
+        <w:rPr>
+          <w:i/>
+        </w:rPr>
+        <w:t>z</w:t>
+      </w:r>
+      <w:r>
+        <w:t>,</w:t>
+      </w:r>
+      <w:r>
+        <w:rPr>
+          <w:i/>
+        </w:rPr>
+        <w:t xml:space="preserve"> </w:t>
+      </w:r>
+      <w:r>
+        <w:t>-0.85. (</w:t>
+      </w:r>
+      <w:r>
+        <w:rPr>
+          <w:b/>
+        </w:rPr>
+        <w:t>C</w:t>
+      </w:r>
+      <w:r>
+        <w:t xml:space="preserve">) </w:t>
+      </w:r>
+      <w:r>
+        <w:t>An influx</w:t>
+      </w:r>
+      <w:r>
+        <w:t xml:space="preserve"> </w:t>
+      </w:r>
+      <w:r>
+        <w:t>of a</w:t>
+      </w:r>
+      <w:r>
+        <w:t xml:space="preserve"> species of impermeant anions</w:t>
+      </w:r>
+      <w:r>
+        <w:t xml:space="preserve"> with charge -1</w:t>
+      </w:r>
+      <w:r>
+        <w:t xml:space="preserve">, that is decreasing </w:t>
+      </w:r>
+      <w:r>
+        <w:rPr>
+          <w:i/>
+        </w:rPr>
+        <w:t xml:space="preserve">z </w:t>
+      </w:r>
+      <w:r>
+        <w:t>(bottom panel) and increasing [A</w:t>
+      </w:r>
+      <w:r>
+        <w:rPr>
+          <w:vertAlign w:val="superscript"/>
+        </w:rPr>
+        <w:t>z</w:t>
+      </w:r>
+      <w:r>
+        <w:t>]</w:t>
+      </w:r>
+      <w:r>
+        <w:rPr>
+          <w:vertAlign w:val="subscript"/>
+        </w:rPr>
+        <w:t>i</w:t>
+      </w:r>
+      <w:r>
+        <w:t>, causes persistent depolarsations in E</w:t>
+      </w:r>
+      <w:r>
+        <w:rPr>
+          <w:vertAlign w:val="subscript"/>
+        </w:rPr>
+        <w:t>Cl</w:t>
+      </w:r>
+      <w:r>
+        <w:t>,</w:t>
+      </w:r>
+      <w:r>
+        <w:t xml:space="preserve"> V</w:t>
+      </w:r>
+      <w:r>
+        <w:rPr>
+          <w:vertAlign w:val="subscript"/>
+        </w:rPr>
+        <w:t xml:space="preserve">m </w:t>
+      </w:r>
+      <w:r>
+        <w:t>and E</w:t>
+      </w:r>
+      <w:r>
+        <w:rPr>
+          <w:vertAlign w:val="subscript"/>
+        </w:rPr>
+        <w:t>K</w:t>
+      </w:r>
+      <w:r>
+        <w:t xml:space="preserve"> (</w:t>
+      </w:r>
+      <w:r>
+        <w:t>colours as in</w:t>
+      </w:r>
+      <w:r>
+        <w:rPr>
+          <w:b/>
+        </w:rPr>
+        <w:t xml:space="preserve"> A</w:t>
+      </w:r>
+      <w:r>
+        <w:t>, top panel</w:t>
+      </w:r>
+      <w:r>
+        <w:t xml:space="preserve">) with </w:t>
+      </w:r>
+      <w:r>
+        <w:t>large</w:t>
+      </w:r>
+      <w:r>
+        <w:t xml:space="preserve"> increases in volume (middle panel).</w:t>
+      </w:r>
+      <w:r>
+        <w:t xml:space="preserve"> (</w:t>
+      </w:r>
+      <w:r>
+        <w:rPr>
+          <w:b/>
+        </w:rPr>
+        <w:t>D</w:t>
+      </w:r>
+      <w:r>
+        <w:t xml:space="preserve">) Repeating the mechanism in </w:t>
+      </w:r>
+      <w:r>
+        <w:rPr>
+          <w:b/>
+        </w:rPr>
+        <w:t xml:space="preserve">C </w:t>
+      </w:r>
+      <w:r>
+        <w:t xml:space="preserve">for species with different charges </w:t>
+      </w:r>
+      <w:r>
+        <w:rPr>
+          <w:i/>
+        </w:rPr>
+        <w:t>z</w:t>
+      </w:r>
+      <w:r>
+        <w:rPr>
+          <w:i/>
+          <w:vertAlign w:val="subscript"/>
+        </w:rPr>
+        <w:t>flux</w:t>
+      </w:r>
+      <w:r>
+        <w:rPr>
+          <w:i/>
+        </w:rPr>
+        <w:t xml:space="preserve"> </w:t>
+      </w:r>
+      <w:r>
+        <w:t>causes massive changes in volume for small shifts in the average intracellular charge.</w:t>
+      </w:r>
     </w:p>
     <w:sectPr>
       <w:pgSz w:w="11906" w:h="16838"/>
@@ -1907,7 +1528,7 @@
 </file>
 
 <file path=word/numbering.xml><?xml version="1.0" encoding="utf-8"?>
-<w:numbering xmlns:wpc="http://schemas.microsoft.com/office/word/2010/wordprocessingCanvas" xmlns:cx="http://schemas.microsoft.com/office/drawing/2014/chartex" xmlns:cx1="http://schemas.microsoft.com/office/drawing/2015/9/8/chartex" xmlns:cx2="http://schemas.microsoft.com/office/drawing/2015/10/21/chartex" xmlns:mc="http://schemas.openxmlformats.org/markup-compatibility/2006" xmlns:o="urn:schemas-microsoft-com:office:office" xmlns:r="http://schemas.openxmlformats.org/officeDocument/2006/relationships" xmlns:m="http://schemas.openxmlformats.org/officeDocument/2006/math" xmlns:v="urn:schemas-microsoft-com:vml" xmlns:wp14="http://schemas.microsoft.com/office/word/2010/wordprocessingDrawing" xmlns:wp="http://schemas.openxmlformats.org/drawingml/2006/wordprocessingDrawing" xmlns:w10="urn:schemas-microsoft-com:office:word" xmlns:w="http://schemas.openxmlformats.org/wordprocessingml/2006/main" xmlns:w14="http://schemas.microsoft.com/office/word/2010/wordml" xmlns:w15="http://schemas.microsoft.com/office/word/2012/wordml" xmlns:w16se="http://schemas.microsoft.com/office/word/2015/wordml/symex" xmlns:wpg="http://schemas.microsoft.com/office/word/2010/wordprocessingGroup" xmlns:wpi="http://schemas.microsoft.com/office/word/2010/wordprocessingInk" xmlns:wne="http://schemas.microsoft.com/office/word/2006/wordml" xmlns:wps="http://schemas.microsoft.com/office/word/2010/wordprocessingShape" mc:Ignorable="w14 w15 w16se wp14">
+<w:numbering xmlns:wpc="http://schemas.microsoft.com/office/word/2010/wordprocessingCanvas" xmlns:cx="http://schemas.microsoft.com/office/drawing/2014/chartex" xmlns:cx1="http://schemas.microsoft.com/office/drawing/2015/9/8/chartex" xmlns:cx2="http://schemas.microsoft.com/office/drawing/2015/10/21/chartex" xmlns:cx3="http://schemas.microsoft.com/office/drawing/2016/5/9/chartex" xmlns:cx4="http://schemas.microsoft.com/office/drawing/2016/5/10/chartex" xmlns:cx5="http://schemas.microsoft.com/office/drawing/2016/5/11/chartex" xmlns:mc="http://schemas.openxmlformats.org/markup-compatibility/2006" xmlns:o="urn:schemas-microsoft-com:office:office" xmlns:r="http://schemas.openxmlformats.org/officeDocument/2006/relationships" xmlns:m="http://schemas.openxmlformats.org/officeDocument/2006/math" xmlns:v="urn:schemas-microsoft-com:vml" xmlns:wp14="http://schemas.microsoft.com/office/word/2010/wordprocessingDrawing" xmlns:wp="http://schemas.openxmlformats.org/drawingml/2006/wordprocessingDrawing" xmlns:w10="urn:schemas-microsoft-com:office:word" xmlns:w="http://schemas.openxmlformats.org/wordprocessingml/2006/main" xmlns:w14="http://schemas.microsoft.com/office/word/2010/wordml" xmlns:w15="http://schemas.microsoft.com/office/word/2012/wordml" xmlns:w16se="http://schemas.microsoft.com/office/word/2015/wordml/symex" xmlns:wpg="http://schemas.microsoft.com/office/word/2010/wordprocessingGroup" xmlns:wpi="http://schemas.microsoft.com/office/word/2010/wordprocessingInk" xmlns:wne="http://schemas.microsoft.com/office/word/2006/wordml" xmlns:wps="http://schemas.microsoft.com/office/word/2010/wordprocessingShape" mc:Ignorable="w14 w15 w16se wp14">
   <w:abstractNum w:abstractNumId="0" w15:restartNumberingAfterBreak="0">
     <w:nsid w:val="17AE2D32"/>
     <w:multiLevelType w:val="hybridMultilevel"/>
@@ -2297,7 +1918,7 @@
       </w:pPr>
     </w:pPrDefault>
   </w:docDefaults>
-  <w:latentStyles w:defLockedState="0" w:defUIPriority="99" w:defSemiHidden="0" w:defUnhideWhenUsed="0" w:defQFormat="0" w:count="372">
+  <w:latentStyles w:defLockedState="0" w:defUIPriority="99" w:defSemiHidden="0" w:defUnhideWhenUsed="0" w:defQFormat="0" w:count="374">
     <w:lsdException w:name="Normal" w:uiPriority="0" w:qFormat="1"/>
     <w:lsdException w:name="heading 1" w:uiPriority="9" w:qFormat="1"/>
     <w:lsdException w:name="heading 2" w:semiHidden="1" w:uiPriority="9" w:unhideWhenUsed="1" w:qFormat="1"/>
@@ -2670,6 +2291,8 @@
     <w:lsdException w:name="List Table 6 Colorful Accent 6" w:uiPriority="51"/>
     <w:lsdException w:name="List Table 7 Colorful Accent 6" w:uiPriority="52"/>
     <w:lsdException w:name="Mention" w:semiHidden="1" w:unhideWhenUsed="1"/>
+    <w:lsdException w:name="Smart Hyperlink" w:semiHidden="1" w:unhideWhenUsed="1"/>
+    <w:lsdException w:name="Hashtag" w:semiHidden="1" w:unhideWhenUsed="1"/>
   </w:latentStyles>
   <w:style w:type="paragraph" w:default="1" w:styleId="Normal">
     <w:name w:val="Normal"/>

</xml_diff>